<commit_message>
review of minor comments before submission
</commit_message>
<xml_diff>
--- a/Manuscript/2024_10_NewSubmission/Nuven et al - Manuscript.docx
+++ b/Manuscript/2024_10_NewSubmission/Nuven et al - Manuscript.docx
@@ -493,12 +493,174 @@
           <w:rFonts w:eastAsia="Times New Roman" w:cs="Times New Roman" w:ascii="Times New Roman" w:hAnsi="Times New Roman"/>
           <w:color w:val="000000"/>
         </w:rPr>
-        <w:t xml:space="preserve">Rising human demands for goods and services have led to an intensification in land use and habitat fragmentation, posing threats to ecosystems. Despite growing evidence regarding the significance of these global change factors, we still do not understand how these human activities impact ecological interactions and food webs in freshwater habitats. To understand part of these effects, we conducted a literature review on Neotropical fish trophic webs between 1982 and 2019 in Brazilian streams. Specifically, we evaluated how land use influences the structure of trophic fish networks. We hypothesize that increasing land use reduces biodiversity and modularity in fish networks due to the loss of specialist species and faunal homogenization, resulting in nested networks. We quantified six network metrics based on the species richness and distribution of interactions (nestedness and modularity), trophic specialization, </w:t>
-      </w:r>
-      <w:r>
-        <w:rPr>
-          <w:rFonts w:eastAsia="Times New Roman" w:cs="Times New Roman" w:ascii="Times New Roman" w:hAnsi="Times New Roman"/>
-          <w:color w:val="000000"/>
+        <w:t>Humans</w:t>
+      </w:r>
+      <w:r>
+        <w:rPr>
+          <w:rFonts w:eastAsia="Times New Roman" w:cs="Times New Roman" w:ascii="Times New Roman" w:hAnsi="Times New Roman"/>
+          <w:color w:val="000000"/>
+        </w:rPr>
+        <w:t xml:space="preserve"> have led to an intensification in land use and habitat fragmentation, posing threats to ecosystems. </w:t>
+      </w:r>
+      <w:r>
+        <w:rPr>
+          <w:rFonts w:eastAsia="Times New Roman" w:cs="Times New Roman" w:ascii="Times New Roman" w:hAnsi="Times New Roman"/>
+          <w:color w:val="000000"/>
+        </w:rPr>
+        <w:t>W</w:t>
+      </w:r>
+      <w:r>
+        <w:rPr>
+          <w:rFonts w:eastAsia="Times New Roman" w:cs="Times New Roman" w:ascii="Times New Roman" w:hAnsi="Times New Roman"/>
+          <w:color w:val="000000"/>
+        </w:rPr>
+        <w:t xml:space="preserve">e do not </w:t>
+      </w:r>
+      <w:r>
+        <w:rPr>
+          <w:rFonts w:eastAsia="Times New Roman" w:cs="Times New Roman" w:ascii="Times New Roman" w:hAnsi="Times New Roman"/>
+          <w:color w:val="000000"/>
+        </w:rPr>
+        <w:t xml:space="preserve">fully </w:t>
+      </w:r>
+      <w:r>
+        <w:rPr>
+          <w:rFonts w:eastAsia="Times New Roman" w:cs="Times New Roman" w:ascii="Times New Roman" w:hAnsi="Times New Roman"/>
+          <w:color w:val="000000"/>
+        </w:rPr>
+        <w:t xml:space="preserve">understand how these human activities impact ecological interactions and food webs in freshwater habitats. We hypothesize that increasing land use </w:t>
+      </w:r>
+      <w:r>
+        <w:rPr>
+          <w:rFonts w:eastAsia="Times New Roman" w:cs="Times New Roman" w:ascii="Times New Roman" w:hAnsi="Times New Roman"/>
+          <w:color w:val="000000"/>
+        </w:rPr>
+        <w:t xml:space="preserve">simplify networks and </w:t>
+      </w:r>
+      <w:r>
+        <w:rPr>
+          <w:rFonts w:eastAsia="Times New Roman" w:cs="Times New Roman" w:ascii="Times New Roman" w:hAnsi="Times New Roman"/>
+          <w:color w:val="000000"/>
+        </w:rPr>
+        <w:t xml:space="preserve">reduces modularity due to the loss of specialist </w:t>
+      </w:r>
+      <w:r>
+        <w:rPr>
+          <w:rFonts w:eastAsia="Times New Roman" w:cs="Times New Roman" w:ascii="Times New Roman" w:hAnsi="Times New Roman"/>
+          <w:color w:val="000000"/>
+        </w:rPr>
+        <w:t xml:space="preserve">fish </w:t>
+      </w:r>
+      <w:r>
+        <w:rPr>
+          <w:rFonts w:eastAsia="Times New Roman" w:cs="Times New Roman" w:ascii="Times New Roman" w:hAnsi="Times New Roman"/>
+          <w:color w:val="000000"/>
+        </w:rPr>
+        <w:t xml:space="preserve">species and </w:t>
+      </w:r>
+      <w:r>
+        <w:rPr>
+          <w:rFonts w:eastAsia="Times New Roman" w:cs="Times New Roman" w:ascii="Times New Roman" w:hAnsi="Times New Roman"/>
+          <w:color w:val="000000"/>
+        </w:rPr>
+        <w:t xml:space="preserve">network </w:t>
+      </w:r>
+      <w:r>
+        <w:rPr>
+          <w:rFonts w:eastAsia="Times New Roman" w:cs="Times New Roman" w:ascii="Times New Roman" w:hAnsi="Times New Roman"/>
+          <w:color w:val="000000"/>
+        </w:rPr>
+        <w:t xml:space="preserve">homogenization, resulting in nested networks. </w:t>
+      </w:r>
+      <w:r>
+        <w:rPr>
+          <w:rFonts w:eastAsia="Times New Roman" w:cs="Times New Roman" w:ascii="Times New Roman" w:hAnsi="Times New Roman"/>
+          <w:color w:val="000000"/>
+        </w:rPr>
+        <w:t>W</w:t>
+      </w:r>
+      <w:r>
+        <w:rPr>
+          <w:rFonts w:eastAsia="Times New Roman" w:cs="Times New Roman" w:ascii="Times New Roman" w:hAnsi="Times New Roman"/>
+          <w:color w:val="000000"/>
+        </w:rPr>
+        <w:t xml:space="preserve">e conducted a literature review on Neotropical fish trophic webs between 1982 and 2019 in Brazilian streams </w:t>
+      </w:r>
+      <w:r>
+        <w:rPr>
+          <w:rFonts w:eastAsia="Times New Roman" w:cs="Times New Roman" w:ascii="Times New Roman" w:hAnsi="Times New Roman"/>
+          <w:color w:val="000000"/>
+        </w:rPr>
+        <w:t>to</w:t>
+      </w:r>
+      <w:r>
+        <w:rPr>
+          <w:rFonts w:eastAsia="Times New Roman" w:cs="Times New Roman" w:ascii="Times New Roman" w:hAnsi="Times New Roman"/>
+          <w:color w:val="000000"/>
+        </w:rPr>
+        <w:t xml:space="preserve"> evaluate how land use influences the structure of trophic fish networks. We quantified six network metrics </w:t>
+      </w:r>
+      <w:r>
+        <w:rPr>
+          <w:rFonts w:eastAsia="Times New Roman" w:cs="Times New Roman" w:ascii="Times New Roman" w:hAnsi="Times New Roman"/>
+          <w:color w:val="000000"/>
+        </w:rPr>
+        <w:t>such as</w:t>
+      </w:r>
+      <w:r>
+        <w:rPr>
+          <w:rFonts w:eastAsia="Times New Roman" w:cs="Times New Roman" w:ascii="Times New Roman" w:hAnsi="Times New Roman"/>
+          <w:color w:val="000000"/>
+        </w:rPr>
+        <w:t xml:space="preserve"> species richness, nestedness and modularity, trophic specialization, mean number of links per species, link density, and number of trophic links (number of links). We observed that the trophic networks are more nested than modular, </w:t>
+      </w:r>
+      <w:r>
+        <w:rPr>
+          <w:rFonts w:eastAsia="Times New Roman" w:cs="Times New Roman" w:ascii="Times New Roman" w:hAnsi="Times New Roman"/>
+          <w:color w:val="000000"/>
+        </w:rPr>
+        <w:t>but</w:t>
+      </w:r>
+      <w:r>
+        <w:rPr>
+          <w:rFonts w:eastAsia="Times New Roman" w:cs="Times New Roman" w:ascii="Times New Roman" w:hAnsi="Times New Roman"/>
+          <w:color w:val="000000"/>
+        </w:rPr>
+        <w:t xml:space="preserve"> we only observed a negative effect of land use on modularity, and </w:t>
+      </w:r>
+      <w:r>
+        <w:rPr>
+          <w:rFonts w:ascii="Times New Roman" w:hAnsi="Times New Roman"/>
+        </w:rPr>
+        <w:fldChar w:fldCharType="begin"/>
+      </w:r>
+      <w:r>
+        <w:rPr>
+          <w:rFonts w:ascii="Times New Roman" w:hAnsi="Times New Roman"/>
+        </w:rPr>
+        <w:instrText xml:space="preserve"> FILLIN ""</w:instrText>
+      </w:r>
+      <w:r>
+        <w:rPr>
+          <w:rFonts w:ascii="Times New Roman" w:hAnsi="Times New Roman"/>
+        </w:rPr>
+        <w:fldChar w:fldCharType="separate"/>
+      </w:r>
+      <w:r>
+        <w:rPr>
+          <w:rFonts w:ascii="Times New Roman" w:hAnsi="Times New Roman"/>
+        </w:rPr>
+        <w:t xml:space="preserve">the </w:t>
+      </w:r>
+      <w:r>
+        <w:rPr>
+          <w:rFonts w:ascii="Times New Roman" w:hAnsi="Times New Roman"/>
+        </w:rPr>
+        <w:fldChar w:fldCharType="end"/>
+      </w:r>
+      <w:r>
+        <w:rPr>
+          <w:rFonts w:ascii="Times New Roman" w:hAnsi="Times New Roman"/>
         </w:rPr>
         <w:t xml:space="preserve">mean </w:t>
       </w:r>
@@ -507,101 +669,21 @@
           <w:rFonts w:eastAsia="Times New Roman" w:cs="Times New Roman" w:ascii="Times New Roman" w:hAnsi="Times New Roman"/>
           <w:color w:val="000000"/>
         </w:rPr>
-        <w:t xml:space="preserve">number of links per species, link density, and number of trophic links according to the number of nodes (number of links). We observed that the trophic networks are more nested than modular, thus supporting our hypothesis. However, we only observed a negative effect of land use on modularity, and </w:t>
-      </w:r>
-      <w:r>
-        <w:rPr>
-          <w:rFonts w:ascii="Times New Roman" w:hAnsi="Times New Roman"/>
-        </w:rPr>
-        <w:fldChar w:fldCharType="begin"/>
-      </w:r>
-      <w:r>
-        <w:rPr>
-          <w:rFonts w:ascii="Times New Roman" w:hAnsi="Times New Roman"/>
-        </w:rPr>
-        <w:instrText xml:space="preserve"> FILLIN ""</w:instrText>
-      </w:r>
-      <w:r>
-        <w:rPr>
-          <w:rFonts w:ascii="Times New Roman" w:hAnsi="Times New Roman"/>
-        </w:rPr>
-        <w:fldChar w:fldCharType="separate"/>
-      </w:r>
-      <w:r>
-        <w:rPr>
-          <w:rFonts w:ascii="Times New Roman" w:hAnsi="Times New Roman"/>
-        </w:rPr>
-        <w:t xml:space="preserve">the </w:t>
-      </w:r>
-      <w:r>
-        <w:rPr>
-          <w:rFonts w:ascii="Times New Roman" w:hAnsi="Times New Roman"/>
-        </w:rPr>
-        <w:fldChar w:fldCharType="end"/>
-      </w:r>
-      <w:r>
-        <w:rPr>
-          <w:rFonts w:ascii="Times New Roman" w:hAnsi="Times New Roman"/>
-        </w:rPr>
-        <w:t xml:space="preserve">mean </w:t>
-      </w:r>
-      <w:r>
-        <w:rPr>
-          <w:rFonts w:eastAsia="Times New Roman" w:cs="Times New Roman" w:ascii="Times New Roman" w:hAnsi="Times New Roman"/>
-          <w:color w:val="000000"/>
-        </w:rPr>
-        <w:t xml:space="preserve">number of links </w:t>
-      </w:r>
-      <w:r>
-        <w:rPr>
-          <w:rFonts w:eastAsia="Times New Roman" w:cs="Times New Roman" w:ascii="Times New Roman" w:hAnsi="Times New Roman"/>
-          <w:color w:val="000000"/>
-        </w:rPr>
-        <w:t>per species</w:t>
-      </w:r>
-      <w:r>
-        <w:rPr>
-          <w:rFonts w:eastAsia="Times New Roman" w:cs="Times New Roman" w:ascii="Times New Roman" w:hAnsi="Times New Roman"/>
-          <w:color w:val="000000"/>
-        </w:rPr>
-        <w:t>, whereas other metrics such as nestedness, trophic specialization, number o</w:t>
-      </w:r>
-      <w:r>
-        <w:rPr>
-          <w:rFonts w:ascii="Times New Roman" w:hAnsi="Times New Roman"/>
-        </w:rPr>
-        <w:fldChar w:fldCharType="begin"/>
-      </w:r>
-      <w:r>
-        <w:rPr>
-          <w:rFonts w:ascii="Times New Roman" w:hAnsi="Times New Roman"/>
-        </w:rPr>
-        <w:instrText xml:space="preserve"> FILLIN ""</w:instrText>
-      </w:r>
-      <w:r>
-        <w:rPr>
-          <w:rFonts w:ascii="Times New Roman" w:hAnsi="Times New Roman"/>
-        </w:rPr>
-        <w:fldChar w:fldCharType="separate"/>
-      </w:r>
-      <w:r>
-        <w:rPr>
-          <w:rFonts w:ascii="Times New Roman" w:hAnsi="Times New Roman"/>
-        </w:rPr>
-        <w:t>f</w:t>
-      </w:r>
-      <w:r>
-        <w:rPr>
-          <w:rFonts w:ascii="Times New Roman" w:hAnsi="Times New Roman"/>
-        </w:rPr>
-        <w:fldChar w:fldCharType="end"/>
-      </w:r>
-      <w:r>
-        <w:rPr>
-          <w:rFonts w:eastAsia="Times New Roman" w:cs="Times New Roman" w:ascii="Times New Roman" w:hAnsi="Times New Roman"/>
-          <w:color w:val="000000"/>
-        </w:rPr>
-        <w:t xml:space="preserve"> species, and link density are not influenced by land-use. These findings highlight the relevance of preserving natural vegetation along watercourses and its key contribution to the functioning of aquatic ecosystems. Additionally, our results demonstrate that the interactions between consumer and resource represented by trophic network descriptors should also be considered in future studies on the importance of conservation of riparian forests.</w:t>
+        <w:t xml:space="preserve">number of links per species, whereas other metrics </w:t>
+      </w:r>
+      <w:r>
+        <w:rPr>
+          <w:rFonts w:eastAsia="Times New Roman" w:cs="Times New Roman" w:ascii="Times New Roman" w:hAnsi="Times New Roman"/>
+          <w:color w:val="000000"/>
+        </w:rPr>
+        <w:t>related to network complexity</w:t>
+      </w:r>
+      <w:r>
+        <w:rPr>
+          <w:rFonts w:eastAsia="Times New Roman" w:cs="Times New Roman" w:ascii="Times New Roman" w:hAnsi="Times New Roman"/>
+          <w:color w:val="000000"/>
+        </w:rPr>
+        <w:t xml:space="preserve"> are not influenced by land-use. These findings highlight the relevance of preserving natural vegetation along watercourses and its key contribution to the functioning of aquatic ecosystems. </w:t>
       </w:r>
     </w:p>
     <w:p>
@@ -1408,21 +1490,7 @@
           <w:rFonts w:eastAsia="Times New Roman" w:cs="Times New Roman" w:ascii="Times New Roman" w:hAnsi="Times New Roman"/>
           <w:color w:val="000000"/>
         </w:rPr>
-        <w:t xml:space="preserve">metric that indicates the degree of species consumption on exclusive food items), </w:t>
-      </w:r>
-      <w:r>
-        <w:rPr>
-          <w:rFonts w:eastAsia="Times New Roman" w:cs="Times New Roman" w:ascii="Times New Roman" w:hAnsi="Times New Roman"/>
-          <w:color w:val="000000"/>
-        </w:rPr>
-        <w:t>mean</w:t>
-      </w:r>
-      <w:r>
-        <w:rPr>
-          <w:rFonts w:eastAsia="Times New Roman" w:cs="Times New Roman" w:ascii="Times New Roman" w:hAnsi="Times New Roman"/>
-          <w:color w:val="000000"/>
-        </w:rPr>
-        <w:t xml:space="preserve"> number of links per species, and number of trophic links according to the number of nodes (number of links given consumers and resources) also can be affected by human actions</w:t>
+        <w:t>metric that indicates the degree of species consumption on exclusive food items), mean number of links per species, and number of trophic links according to the number of nodes (number of links given consumers and resources) also can be affected by human actions</w:t>
       </w:r>
       <w:r>
         <w:rPr>
@@ -2318,14 +2386,7 @@
           <w:rFonts w:eastAsia="Times New Roman" w:cs="Times New Roman" w:ascii="Times New Roman" w:hAnsi="Times New Roman"/>
           <w:color w:val="000000"/>
         </w:rPr>
-        <w:t xml:space="preserve"> pasture or cropland) has the greater effect on the structure of fish trophic networks? We hypothesized that locations with high vegetation cover could increase the supply and diversity of food resources (e.g., terrestrial insects, terrestrial allochthonous resources) to streams, resulting in a high diversity of specialized fishes that form a network more modular than nested. Conversely, sites of intense land use values determine less specialized assemblages, more simplified (a small </w:t>
-      </w:r>
-      <w:r>
-        <w:rPr>
-          <w:rFonts w:eastAsia="Times New Roman" w:cs="Times New Roman" w:ascii="Times New Roman" w:hAnsi="Times New Roman"/>
-          <w:color w:val="000000"/>
-        </w:rPr>
-        <w:t>number of links)</w:t>
+        <w:t xml:space="preserve"> pasture or cropland) has the greater effect on the structure of fish trophic networks? We hypothesized that locations with high vegetation cover could increase the supply and diversity of food resources (e.g., terrestrial insects, terrestrial allochthonous resources) to streams, resulting in a high diversity of specialized fishes that form a network more modular than nested. Conversely, sites of intense land use values determine less specialized assemblages, more simplified (a small number of links)</w:t>
       </w:r>
       <w:r>
         <w:rPr>
@@ -2654,49 +2715,7 @@
           <w:rFonts w:eastAsia="Times New Roman" w:cs="Times New Roman" w:ascii="Times New Roman" w:hAnsi="Times New Roman"/>
           <w:color w:val="000000"/>
         </w:rPr>
-        <w:t xml:space="preserve">We built bipartite networks in which the nodes represent the fish species (consumers) and food items (resources), while the links between them represent the items consumed by each species (Dormann &amp; Strauss, 2014). Specifically, we used each interaction matrix to quantify network metrics, such as fish species richness, nestedness, modularity, trophic specialization, number of links, and the </w:t>
-      </w:r>
-      <w:r>
-        <w:rPr>
-          <w:rFonts w:eastAsia="Times New Roman" w:cs="Times New Roman" w:ascii="Times New Roman" w:hAnsi="Times New Roman"/>
-          <w:color w:val="000000"/>
-        </w:rPr>
-        <w:t>mean</w:t>
-      </w:r>
-      <w:r>
-        <w:rPr>
-          <w:rFonts w:eastAsia="Times New Roman" w:cs="Times New Roman" w:ascii="Times New Roman" w:hAnsi="Times New Roman"/>
-          <w:color w:val="000000"/>
-        </w:rPr>
-        <w:t xml:space="preserve"> </w:t>
-      </w:r>
-      <w:r>
-        <w:rPr>
-          <w:rFonts w:eastAsia="Times New Roman" w:cs="Times New Roman" w:ascii="Times New Roman" w:hAnsi="Times New Roman"/>
-          <w:color w:val="000000"/>
-        </w:rPr>
-        <w:t xml:space="preserve">number of </w:t>
-      </w:r>
-      <w:r>
-        <w:rPr>
-          <w:rFonts w:eastAsia="Times New Roman" w:cs="Times New Roman" w:ascii="Times New Roman" w:hAnsi="Times New Roman"/>
-          <w:color w:val="000000"/>
-        </w:rPr>
-        <w:t xml:space="preserve">link </w:t>
-      </w:r>
-      <w:r>
-        <w:rPr>
-          <w:rFonts w:eastAsia="Times New Roman" w:cs="Times New Roman" w:ascii="Times New Roman" w:hAnsi="Times New Roman"/>
-          <w:color w:val="000000"/>
-        </w:rPr>
-        <w:t>per species</w:t>
-      </w:r>
-      <w:r>
-        <w:rPr>
-          <w:rFonts w:eastAsia="Times New Roman" w:cs="Times New Roman" w:ascii="Times New Roman" w:hAnsi="Times New Roman"/>
-          <w:color w:val="000000"/>
-        </w:rPr>
-        <w:t>. The number of fish species (</w:t>
+        <w:t>We built bipartite networks in which the nodes represent the fish species (consumers) and food items (resources), while the links between them represent the items consumed by each species (Dormann &amp; Strauss, 2014). Specifically, we used each interaction matrix to quantify network metrics, such as fish species richness, nestedness, modularity, trophic specialization, number of links, and the mean number of link per species. The number of fish species (</w:t>
       </w:r>
       <w:r>
         <w:rPr>
@@ -2953,49 +2972,7 @@
           <w:rFonts w:eastAsia="Times New Roman" w:cs="Times New Roman" w:ascii="Times New Roman" w:hAnsi="Times New Roman"/>
           <w:color w:val="000000"/>
         </w:rPr>
-        <w:t xml:space="preserve">’. On the other hand, we estimated the link density which is defined as the number of trophic links (L) divided by the total number of nodes (consumers and resources, S) in a food web (L/S). This metric is related to the number of trophic interactions in a food web, providing information on the complexity of the food web and the number of pathways along which energy can flow (Dunne et al., 2002). Lastly, we </w:t>
-      </w:r>
-      <w:r>
-        <w:rPr>
-          <w:rFonts w:eastAsia="Times New Roman" w:cs="Times New Roman" w:ascii="Times New Roman" w:hAnsi="Times New Roman"/>
-          <w:color w:val="000000"/>
-        </w:rPr>
-        <w:t xml:space="preserve">also </w:t>
-      </w:r>
-      <w:r>
-        <w:rPr>
-          <w:rFonts w:eastAsia="Times New Roman" w:cs="Times New Roman" w:ascii="Times New Roman" w:hAnsi="Times New Roman"/>
-          <w:color w:val="000000"/>
-        </w:rPr>
-        <w:t>estimate</w:t>
-      </w:r>
-      <w:r>
-        <w:rPr>
-          <w:rFonts w:eastAsia="Times New Roman" w:cs="Times New Roman" w:ascii="Times New Roman" w:hAnsi="Times New Roman"/>
-          <w:color w:val="000000"/>
-        </w:rPr>
-        <w:t>d</w:t>
-      </w:r>
-      <w:r>
-        <w:rPr>
-          <w:rFonts w:eastAsia="Times New Roman" w:cs="Times New Roman" w:ascii="Times New Roman" w:hAnsi="Times New Roman"/>
-          <w:color w:val="000000"/>
-        </w:rPr>
-        <w:t xml:space="preserve"> the </w:t>
-      </w:r>
-      <w:r>
-        <w:rPr>
-          <w:rFonts w:eastAsia="Times New Roman" w:cs="Times New Roman" w:ascii="Times New Roman" w:hAnsi="Times New Roman"/>
-          <w:color w:val="000000"/>
-        </w:rPr>
-        <w:t>mean</w:t>
-      </w:r>
-      <w:r>
-        <w:rPr>
-          <w:rFonts w:eastAsia="Times New Roman" w:cs="Times New Roman" w:ascii="Times New Roman" w:hAnsi="Times New Roman"/>
-          <w:color w:val="000000"/>
-        </w:rPr>
-        <w:t xml:space="preserve"> number of links per species, which informs how connected species are within the food web (Bersier et al., 1994; Dunne et al., 2002). </w:t>
+        <w:t xml:space="preserve">’. On the other hand, we estimated the link density which is defined as the number of trophic links (L) divided by the total number of nodes (consumers and resources, S) in a food web (L/S). This metric is related to the number of trophic interactions in a food web, providing information on the complexity of the food web and the number of pathways along which energy can flow (Dunne et al., 2002). Lastly, we also estimated the mean number of links per species, which informs how connected species are within the food web (Bersier et al., 1994; Dunne et al., 2002). </w:t>
       </w:r>
     </w:p>
     <w:p>
@@ -3565,35 +3542,7 @@
           <w:rFonts w:eastAsia="Times New Roman" w:cs="Times New Roman" w:ascii="Times New Roman" w:hAnsi="Times New Roman"/>
           <w:color w:val="000000"/>
         </w:rPr>
-        <w:t xml:space="preserve"> metrics were standardized effect sizes and the other metrics could not be compared via null models, we also previously rescaled (zero mean and unity standard deviation) the response variables Link density, </w:t>
-      </w:r>
-      <w:r>
-        <w:rPr>
-          <w:rFonts w:eastAsia="Times New Roman" w:cs="Times New Roman" w:ascii="Times New Roman" w:hAnsi="Times New Roman"/>
-          <w:color w:val="000000"/>
-        </w:rPr>
-        <w:t xml:space="preserve">Mean </w:t>
-      </w:r>
-      <w:r>
-        <w:rPr>
-          <w:rFonts w:eastAsia="Times New Roman" w:cs="Times New Roman" w:ascii="Times New Roman" w:hAnsi="Times New Roman"/>
-          <w:color w:val="000000"/>
-        </w:rPr>
-        <w:t xml:space="preserve">Number of links </w:t>
-      </w:r>
-      <w:r>
-        <w:rPr>
-          <w:rFonts w:eastAsia="Times New Roman" w:cs="Times New Roman" w:ascii="Times New Roman" w:hAnsi="Times New Roman"/>
-          <w:color w:val="000000"/>
-        </w:rPr>
-        <w:t xml:space="preserve">per species </w:t>
-      </w:r>
-      <w:r>
-        <w:rPr>
-          <w:rFonts w:eastAsia="Times New Roman" w:cs="Times New Roman" w:ascii="Times New Roman" w:hAnsi="Times New Roman"/>
-          <w:color w:val="000000"/>
-        </w:rPr>
-        <w:t>and Number of fish species (Log10-transformed) between all observed matrix values to get comparable scale estimates and model coefficients among metrics. Then, we used simple linear regressions to assess whether the impact in a 500-meter buffer influences the NODF</w:t>
+        <w:t xml:space="preserve"> metrics were standardized effect sizes and the other metrics could not be compared via null models, we also previously rescaled (zero mean and unity standard deviation) the response variables Link density, Mean Number of links per species and Number of fish species (Log10-transformed) between all observed matrix values to get comparable scale estimates and model coefficients among metrics. Then, we used simple linear regressions to assess whether the impact in a 500-meter buffer influences the NODF</w:t>
       </w:r>
       <w:r>
         <w:rPr>
@@ -3652,35 +3601,7 @@
           <w:rFonts w:eastAsia="Times New Roman" w:cs="Times New Roman" w:ascii="Times New Roman" w:hAnsi="Times New Roman"/>
           <w:color w:val="000000"/>
         </w:rPr>
-        <w:t xml:space="preserve">, Link density, </w:t>
-      </w:r>
-      <w:r>
-        <w:rPr>
-          <w:rFonts w:eastAsia="Times New Roman" w:cs="Times New Roman" w:ascii="Times New Roman" w:hAnsi="Times New Roman"/>
-          <w:color w:val="000000"/>
-        </w:rPr>
-        <w:t>Mean</w:t>
-      </w:r>
-      <w:r>
-        <w:rPr>
-          <w:rFonts w:eastAsia="Times New Roman" w:cs="Times New Roman" w:ascii="Times New Roman" w:hAnsi="Times New Roman"/>
-          <w:color w:val="000000"/>
-        </w:rPr>
-        <w:t xml:space="preserve"> Number of links </w:t>
-      </w:r>
-      <w:r>
-        <w:rPr>
-          <w:rFonts w:eastAsia="Times New Roman" w:cs="Times New Roman" w:ascii="Times New Roman" w:hAnsi="Times New Roman"/>
-          <w:color w:val="000000"/>
-        </w:rPr>
-        <w:t>per species</w:t>
-      </w:r>
-      <w:r>
-        <w:rPr>
-          <w:rFonts w:eastAsia="Times New Roman" w:cs="Times New Roman" w:ascii="Times New Roman" w:hAnsi="Times New Roman"/>
-          <w:color w:val="000000"/>
-        </w:rPr>
-        <w:t>, as well as species richness (Figure 1). We also used multiple linear regressions with the same response variables to estimate cropland and pasture individual effects on each network metric; this strategy was useful to decompose the broad land-use index in two most common land use type in Brazil. It is important to note that Variance Inflation Factor (VIF) using cropland and pasture was low, enabling their use in the same model.</w:t>
+        <w:t>, Link density, Mean Number of links per species, as well as species richness (Figure 1). We also used multiple linear regressions with the same response variables to estimate cropland and pasture individual effects on each network metric; this strategy was useful to decompose the broad land-use index in two most common land use type in Brazil. It is important to note that Variance Inflation Factor (VIF) using cropland and pasture was low, enabling their use in the same model.</w:t>
       </w:r>
       <w:r>
         <w:rPr>
@@ -3937,7 +3858,24 @@
           <w:rFonts w:eastAsia="Times New Roman" w:cs="Times New Roman" w:ascii="Times New Roman" w:hAnsi="Times New Roman"/>
           <w:color w:val="000000"/>
         </w:rPr>
-        <w:t>Analyzes were performed in R v. 3.5.3 (R Core Team, 2016), using ‘networklevel’ (Dormann et al., 2009), ‘nested’ and ‘metaComputeModules’ functions from ‘bipartite’ package (Marquitti et al., 2014). All code and procedures are available online in the GitHub repository.</w:t>
+        <w:t>Analyzes were performed in R v. 3.5.3 (R Core Team, 2016), using ‘networklevel’ (Dormann et al., 2009), ‘nested’ and ‘metaComputeModules’ functions from ‘bipartite’ package (Marquitti et al., 2014). All code and procedures are available online in the GitHub repository (</w:t>
+      </w:r>
+      <w:hyperlink r:id="rId7">
+        <w:r>
+          <w:rPr>
+            <w:rStyle w:val="InternetLink"/>
+            <w:rFonts w:eastAsia="Times New Roman" w:cs="Times New Roman" w:ascii="Times New Roman" w:hAnsi="Times New Roman"/>
+            <w:color w:val="000000"/>
+          </w:rPr>
+          <w:t>https://github.com/msversutdias/Nuven-et-al_Trophic-networks.git</w:t>
+        </w:r>
+      </w:hyperlink>
+      <w:r>
+        <w:rPr>
+          <w:rFonts w:eastAsia="Times New Roman" w:cs="Times New Roman" w:ascii="Times New Roman" w:hAnsi="Times New Roman"/>
+          <w:color w:val="000000"/>
+        </w:rPr>
+        <w:t>).</w:t>
       </w:r>
     </w:p>
     <w:p>
@@ -4145,21 +4083,7 @@
           <w:rFonts w:eastAsia="Times New Roman" w:cs="Times New Roman" w:ascii="Times New Roman" w:hAnsi="Times New Roman"/>
           <w:color w:val="000000"/>
         </w:rPr>
-        <w:t xml:space="preserve">number of links </w:t>
-      </w:r>
-      <w:r>
-        <w:rPr>
-          <w:rFonts w:eastAsia="Times New Roman" w:cs="Times New Roman" w:ascii="Times New Roman" w:hAnsi="Times New Roman"/>
-          <w:color w:val="000000"/>
-        </w:rPr>
-        <w:t>per species</w:t>
-      </w:r>
-      <w:r>
-        <w:rPr>
-          <w:rFonts w:eastAsia="Times New Roman" w:cs="Times New Roman" w:ascii="Times New Roman" w:hAnsi="Times New Roman"/>
-          <w:color w:val="000000"/>
-        </w:rPr>
-        <w:t xml:space="preserve"> (Table 1; Figure 2b and d). Lastly, when discriminating land use in two major categories of pasture and cropland, we observed that % pasture negatively influenced Q</w:t>
+        <w:t>number of links per species (Table 1; Figure 2b and d). Lastly, when discriminating land use in two major categories of pasture and cropland, we observed that % pasture negatively influenced Q</w:t>
       </w:r>
       <w:r>
         <w:rPr>
@@ -4234,7 +4158,7 @@
                     </pic:cNvPicPr>
                   </pic:nvPicPr>
                   <pic:blipFill>
-                    <a:blip r:embed="rId7"/>
+                    <a:blip r:embed="rId8"/>
                     <a:stretch>
                       <a:fillRect/>
                     </a:stretch>
@@ -4275,31 +4199,7 @@
         <w:rPr>
           <w:rFonts w:eastAsia="Times New Roman" w:cs="Times New Roman" w:ascii="Times New Roman" w:hAnsi="Times New Roman"/>
         </w:rPr>
-        <w:t xml:space="preserve"> Description of the procedure of sampling the trophic network. We quantified land-use information around a 500-m radius buffer at each sampling point, obtaining data from the year the study was conducted. Diet data were used to generate food webs within each sub-basin. We calculated the indexes of modularity, nestedness, trophic specialization and food-web complexity metrics (Number of species, Link density and </w:t>
-      </w:r>
-      <w:r>
-        <w:rPr>
-          <w:rFonts w:eastAsia="Times New Roman" w:cs="Times New Roman" w:ascii="Times New Roman" w:hAnsi="Times New Roman"/>
-        </w:rPr>
-        <w:t xml:space="preserve">Mean </w:t>
-      </w:r>
-      <w:r>
-        <w:rPr>
-          <w:rFonts w:eastAsia="Times New Roman" w:cs="Times New Roman" w:ascii="Times New Roman" w:hAnsi="Times New Roman"/>
-        </w:rPr>
-        <w:t xml:space="preserve">Number of links </w:t>
-      </w:r>
-      <w:r>
-        <w:rPr>
-          <w:rFonts w:eastAsia="Times New Roman" w:cs="Times New Roman" w:ascii="Times New Roman" w:hAnsi="Times New Roman"/>
-        </w:rPr>
-        <w:t>per species</w:t>
-      </w:r>
-      <w:r>
-        <w:rPr>
-          <w:rFonts w:eastAsia="Times New Roman" w:cs="Times New Roman" w:ascii="Times New Roman" w:hAnsi="Times New Roman"/>
-        </w:rPr>
-        <w:t>) for each trophic network.</w:t>
+        <w:t xml:space="preserve"> Description of the procedure of sampling the trophic network. We quantified land-use information around a 500-m radius buffer at each sampling point, obtaining data from the year the study was conducted. Diet data were used to generate food webs within each sub-basin. We calculated the indexes of modularity, nestedness, trophic specialization and food-web complexity metrics (Number of species, Link density and Mean Number of links per species) for each trophic network.</w:t>
       </w:r>
     </w:p>
     <w:p>
@@ -4356,7 +4256,7 @@
                     </pic:cNvPicPr>
                   </pic:nvPicPr>
                   <pic:blipFill>
-                    <a:blip r:embed="rId8"/>
+                    <a:blip r:embed="rId9"/>
                     <a:stretch>
                       <a:fillRect/>
                     </a:stretch>
@@ -4575,55 +4475,7 @@
         <w:rPr>
           <w:rFonts w:eastAsia="Times New Roman" w:cs="Times New Roman" w:ascii="Times New Roman" w:hAnsi="Times New Roman"/>
         </w:rPr>
-        <w:t xml:space="preserve">), Link density, </w:t>
-      </w:r>
-      <w:r>
-        <w:rPr>
-          <w:rFonts w:eastAsia="Times New Roman" w:cs="Times New Roman" w:ascii="Times New Roman" w:hAnsi="Times New Roman"/>
-        </w:rPr>
-        <w:t xml:space="preserve">Mean </w:t>
-      </w:r>
-      <w:r>
-        <w:rPr>
-          <w:rFonts w:eastAsia="Times New Roman" w:cs="Times New Roman" w:ascii="Times New Roman" w:hAnsi="Times New Roman"/>
-        </w:rPr>
-        <w:t xml:space="preserve">Number of links </w:t>
-      </w:r>
-      <w:r>
-        <w:rPr>
-          <w:rFonts w:eastAsia="Times New Roman" w:cs="Times New Roman" w:ascii="Times New Roman" w:hAnsi="Times New Roman"/>
-        </w:rPr>
-        <w:t xml:space="preserve">per species </w:t>
-      </w:r>
-      <w:r>
-        <w:rPr>
-          <w:rFonts w:eastAsia="Times New Roman" w:cs="Times New Roman" w:ascii="Times New Roman" w:hAnsi="Times New Roman"/>
-        </w:rPr>
-        <w:t xml:space="preserve">and Number of species in fish communities. Trophic Specialization, Link density, </w:t>
-      </w:r>
-      <w:r>
-        <w:rPr>
-          <w:rFonts w:eastAsia="Times New Roman" w:cs="Times New Roman" w:ascii="Times New Roman" w:hAnsi="Times New Roman"/>
-        </w:rPr>
-        <w:t xml:space="preserve">Mean </w:t>
-      </w:r>
-      <w:r>
-        <w:rPr>
-          <w:rFonts w:eastAsia="Times New Roman" w:cs="Times New Roman" w:ascii="Times New Roman" w:hAnsi="Times New Roman"/>
-        </w:rPr>
-        <w:t xml:space="preserve">Number of links </w:t>
-      </w:r>
-      <w:r>
-        <w:rPr>
-          <w:rFonts w:eastAsia="Times New Roman" w:cs="Times New Roman" w:ascii="Times New Roman" w:hAnsi="Times New Roman"/>
-        </w:rPr>
-        <w:t xml:space="preserve">per species </w:t>
-      </w:r>
-      <w:r>
-        <w:rPr>
-          <w:rFonts w:eastAsia="Times New Roman" w:cs="Times New Roman" w:ascii="Times New Roman" w:hAnsi="Times New Roman"/>
-        </w:rPr>
-        <w:t>no need for transformation and the Number of species was log</w:t>
+        <w:t>), Link density, Mean Number of links per species and Number of species in fish communities. Trophic Specialization, Link density, Mean Number of links per species no need for transformation and the Number of species was log</w:t>
       </w:r>
       <w:r>
         <w:rPr>
@@ -4659,8 +4511,8 @@
         <w:gridCol w:w="644"/>
         <w:gridCol w:w="579"/>
         <w:gridCol w:w="684"/>
-        <w:gridCol w:w="1750"/>
-        <w:gridCol w:w="2078"/>
+        <w:gridCol w:w="1752"/>
+        <w:gridCol w:w="2076"/>
       </w:tblGrid>
       <w:tr>
         <w:trPr>
@@ -4887,7 +4739,7 @@
         </w:tc>
         <w:tc>
           <w:tcPr>
-            <w:tcW w:w="1750" w:type="dxa"/>
+            <w:tcW w:w="1752" w:type="dxa"/>
             <w:tcBorders>
               <w:top w:val="single" w:sz="4" w:space="0" w:color="00000A"/>
               <w:left w:val="single" w:sz="4" w:space="0" w:color="00000A"/>
@@ -4919,7 +4771,7 @@
         </w:tc>
         <w:tc>
           <w:tcPr>
-            <w:tcW w:w="2078" w:type="dxa"/>
+            <w:tcW w:w="2076" w:type="dxa"/>
             <w:tcBorders>
               <w:top w:val="single" w:sz="4" w:space="0" w:color="00000A"/>
               <w:left w:val="single" w:sz="4" w:space="0" w:color="00000A"/>
@@ -5150,7 +5002,7 @@
         </w:tc>
         <w:tc>
           <w:tcPr>
-            <w:tcW w:w="1750" w:type="dxa"/>
+            <w:tcW w:w="1752" w:type="dxa"/>
             <w:tcBorders>
               <w:left w:val="single" w:sz="4" w:space="0" w:color="00000A"/>
               <w:bottom w:val="single" w:sz="4" w:space="0" w:color="00000A"/>
@@ -5180,7 +5032,7 @@
         </w:tc>
         <w:tc>
           <w:tcPr>
-            <w:tcW w:w="2078" w:type="dxa"/>
+            <w:tcW w:w="2076" w:type="dxa"/>
             <w:tcBorders>
               <w:left w:val="single" w:sz="4" w:space="0" w:color="00000A"/>
               <w:bottom w:val="single" w:sz="4" w:space="0" w:color="00000A"/>
@@ -5409,7 +5261,7 @@
         </w:tc>
         <w:tc>
           <w:tcPr>
-            <w:tcW w:w="1750" w:type="dxa"/>
+            <w:tcW w:w="1752" w:type="dxa"/>
             <w:tcBorders>
               <w:left w:val="single" w:sz="4" w:space="0" w:color="00000A"/>
               <w:bottom w:val="single" w:sz="4" w:space="0" w:color="00000A"/>
@@ -5439,7 +5291,7 @@
         </w:tc>
         <w:tc>
           <w:tcPr>
-            <w:tcW w:w="2078" w:type="dxa"/>
+            <w:tcW w:w="2076" w:type="dxa"/>
             <w:tcBorders>
               <w:left w:val="single" w:sz="4" w:space="0" w:color="00000A"/>
               <w:bottom w:val="single" w:sz="4" w:space="0" w:color="00000A"/>
@@ -5686,7 +5538,7 @@
         </w:tc>
         <w:tc>
           <w:tcPr>
-            <w:tcW w:w="1750" w:type="dxa"/>
+            <w:tcW w:w="1752" w:type="dxa"/>
             <w:tcBorders>
               <w:left w:val="single" w:sz="4" w:space="0" w:color="00000A"/>
               <w:bottom w:val="single" w:sz="4" w:space="0" w:color="00000A"/>
@@ -5716,7 +5568,7 @@
         </w:tc>
         <w:tc>
           <w:tcPr>
-            <w:tcW w:w="2078" w:type="dxa"/>
+            <w:tcW w:w="2076" w:type="dxa"/>
             <w:tcBorders>
               <w:left w:val="single" w:sz="4" w:space="0" w:color="00000A"/>
               <w:bottom w:val="single" w:sz="4" w:space="0" w:color="00000A"/>
@@ -5934,7 +5786,7 @@
         </w:tc>
         <w:tc>
           <w:tcPr>
-            <w:tcW w:w="1750" w:type="dxa"/>
+            <w:tcW w:w="1752" w:type="dxa"/>
             <w:tcBorders>
               <w:left w:val="single" w:sz="4" w:space="0" w:color="00000A"/>
               <w:bottom w:val="single" w:sz="4" w:space="0" w:color="00000A"/>
@@ -5964,7 +5816,7 @@
         </w:tc>
         <w:tc>
           <w:tcPr>
-            <w:tcW w:w="2078" w:type="dxa"/>
+            <w:tcW w:w="2076" w:type="dxa"/>
             <w:tcBorders>
               <w:left w:val="single" w:sz="4" w:space="0" w:color="00000A"/>
               <w:bottom w:val="single" w:sz="4" w:space="0" w:color="00000A"/>
@@ -6025,17 +5877,7 @@
                 <w:sz w:val="16"/>
                 <w:szCs w:val="16"/>
               </w:rPr>
-              <w:t xml:space="preserve">Mean </w:t>
-            </w:r>
-            <w:r>
-              <w:rPr>
-                <w:rFonts w:eastAsia="Times New Roman" w:cs="Times New Roman" w:ascii="Times New Roman" w:hAnsi="Times New Roman"/>
-                <w:b/>
-                <w:color w:val="000000"/>
-                <w:sz w:val="16"/>
-                <w:szCs w:val="16"/>
-              </w:rPr>
-              <w:t>Number of links per species</w:t>
+              <w:t>Mean Number of links per species</w:t>
             </w:r>
           </w:p>
         </w:tc>
@@ -6192,7 +6034,7 @@
         </w:tc>
         <w:tc>
           <w:tcPr>
-            <w:tcW w:w="1750" w:type="dxa"/>
+            <w:tcW w:w="1752" w:type="dxa"/>
             <w:tcBorders>
               <w:left w:val="single" w:sz="4" w:space="0" w:color="00000A"/>
               <w:bottom w:val="single" w:sz="4" w:space="0" w:color="00000A"/>
@@ -6222,7 +6064,7 @@
         </w:tc>
         <w:tc>
           <w:tcPr>
-            <w:tcW w:w="2078" w:type="dxa"/>
+            <w:tcW w:w="2076" w:type="dxa"/>
             <w:tcBorders>
               <w:left w:val="single" w:sz="4" w:space="0" w:color="00000A"/>
               <w:bottom w:val="single" w:sz="4" w:space="0" w:color="00000A"/>
@@ -6460,7 +6302,7 @@
         </w:tc>
         <w:tc>
           <w:tcPr>
-            <w:tcW w:w="1750" w:type="dxa"/>
+            <w:tcW w:w="1752" w:type="dxa"/>
             <w:tcBorders>
               <w:left w:val="single" w:sz="4" w:space="0" w:color="00000A"/>
               <w:bottom w:val="single" w:sz="4" w:space="0" w:color="00000A"/>
@@ -6490,7 +6332,7 @@
         </w:tc>
         <w:tc>
           <w:tcPr>
-            <w:tcW w:w="2078" w:type="dxa"/>
+            <w:tcW w:w="2076" w:type="dxa"/>
             <w:tcBorders>
               <w:left w:val="single" w:sz="4" w:space="0" w:color="00000A"/>
               <w:bottom w:val="single" w:sz="4" w:space="0" w:color="00000A"/>
@@ -6622,31 +6464,7 @@
         <w:rPr>
           <w:rFonts w:eastAsia="Times New Roman" w:cs="Times New Roman" w:ascii="Times New Roman" w:hAnsi="Times New Roman"/>
         </w:rPr>
-        <w:t xml:space="preserve">), </w:t>
-      </w:r>
-      <w:r>
-        <w:rPr>
-          <w:rFonts w:eastAsia="Times New Roman" w:cs="Times New Roman" w:ascii="Times New Roman" w:hAnsi="Times New Roman"/>
-        </w:rPr>
-        <w:t xml:space="preserve">Mean </w:t>
-      </w:r>
-      <w:r>
-        <w:rPr>
-          <w:rFonts w:eastAsia="Times New Roman" w:cs="Times New Roman" w:ascii="Times New Roman" w:hAnsi="Times New Roman"/>
-        </w:rPr>
-        <w:t xml:space="preserve">Number of links </w:t>
-      </w:r>
-      <w:r>
-        <w:rPr>
-          <w:rFonts w:eastAsia="Times New Roman" w:cs="Times New Roman" w:ascii="Times New Roman" w:hAnsi="Times New Roman"/>
-        </w:rPr>
-        <w:t>per species</w:t>
-      </w:r>
-      <w:r>
-        <w:rPr>
-          <w:rFonts w:eastAsia="Times New Roman" w:cs="Times New Roman" w:ascii="Times New Roman" w:hAnsi="Times New Roman"/>
-        </w:rPr>
-        <w:t>, Link density and Number of fish species.  We also report Moran’ I value to evaluate spatial autocorrelation in all models; when it was present, we rerun the same models including selected Moran Eigenvector Maps (MEMs) based on forward selection, but this procedure was not necessary in any of these models.</w:t>
+        <w:t>), Mean Number of links per species, Link density and Number of fish species.  We also report Moran’ I value to evaluate spatial autocorrelation in all models; when it was present, we rerun the same models including selected Moran Eigenvector Maps (MEMs) based on forward selection, but this procedure was not necessary in any of these models.</w:t>
       </w:r>
     </w:p>
     <w:tbl>
@@ -6669,8 +6487,8 @@
         <w:gridCol w:w="597"/>
         <w:gridCol w:w="720"/>
         <w:gridCol w:w="754"/>
-        <w:gridCol w:w="1759"/>
-        <w:gridCol w:w="1579"/>
+        <w:gridCol w:w="1761"/>
+        <w:gridCol w:w="1577"/>
       </w:tblGrid>
       <w:tr>
         <w:trPr/>
@@ -6856,7 +6674,7 @@
         </w:tc>
         <w:tc>
           <w:tcPr>
-            <w:tcW w:w="1759" w:type="dxa"/>
+            <w:tcW w:w="1761" w:type="dxa"/>
             <w:tcBorders>
               <w:top w:val="single" w:sz="4" w:space="0" w:color="000000"/>
               <w:bottom w:val="single" w:sz="4" w:space="0" w:color="000000"/>
@@ -6886,7 +6704,7 @@
         </w:tc>
         <w:tc>
           <w:tcPr>
-            <w:tcW w:w="1579" w:type="dxa"/>
+            <w:tcW w:w="1577" w:type="dxa"/>
             <w:tcBorders>
               <w:top w:val="single" w:sz="4" w:space="0" w:color="000000"/>
               <w:bottom w:val="single" w:sz="4" w:space="0" w:color="000000"/>
@@ -7087,7 +6905,7 @@
         </w:tc>
         <w:tc>
           <w:tcPr>
-            <w:tcW w:w="1759" w:type="dxa"/>
+            <w:tcW w:w="1761" w:type="dxa"/>
             <w:tcBorders/>
           </w:tcPr>
           <w:p>
@@ -7112,7 +6930,7 @@
         </w:tc>
         <w:tc>
           <w:tcPr>
-            <w:tcW w:w="1579" w:type="dxa"/>
+            <w:tcW w:w="1577" w:type="dxa"/>
             <w:tcBorders/>
           </w:tcPr>
           <w:p>
@@ -7294,7 +7112,7 @@
         </w:tc>
         <w:tc>
           <w:tcPr>
-            <w:tcW w:w="1759" w:type="dxa"/>
+            <w:tcW w:w="1761" w:type="dxa"/>
             <w:tcBorders/>
           </w:tcPr>
           <w:p>
@@ -7320,7 +7138,7 @@
         </w:tc>
         <w:tc>
           <w:tcPr>
-            <w:tcW w:w="1579" w:type="dxa"/>
+            <w:tcW w:w="1577" w:type="dxa"/>
             <w:tcBorders/>
           </w:tcPr>
           <w:p>
@@ -7503,7 +7321,7 @@
         </w:tc>
         <w:tc>
           <w:tcPr>
-            <w:tcW w:w="1759" w:type="dxa"/>
+            <w:tcW w:w="1761" w:type="dxa"/>
             <w:tcBorders/>
           </w:tcPr>
           <w:p>
@@ -7529,7 +7347,7 @@
         </w:tc>
         <w:tc>
           <w:tcPr>
-            <w:tcW w:w="1579" w:type="dxa"/>
+            <w:tcW w:w="1577" w:type="dxa"/>
             <w:tcBorders/>
           </w:tcPr>
           <w:p>
@@ -7724,7 +7542,7 @@
         </w:tc>
         <w:tc>
           <w:tcPr>
-            <w:tcW w:w="1759" w:type="dxa"/>
+            <w:tcW w:w="1761" w:type="dxa"/>
             <w:tcBorders/>
           </w:tcPr>
           <w:p>
@@ -7749,7 +7567,7 @@
         </w:tc>
         <w:tc>
           <w:tcPr>
-            <w:tcW w:w="1579" w:type="dxa"/>
+            <w:tcW w:w="1577" w:type="dxa"/>
             <w:tcBorders/>
           </w:tcPr>
           <w:p>
@@ -7931,7 +7749,7 @@
         </w:tc>
         <w:tc>
           <w:tcPr>
-            <w:tcW w:w="1759" w:type="dxa"/>
+            <w:tcW w:w="1761" w:type="dxa"/>
             <w:tcBorders/>
           </w:tcPr>
           <w:p>
@@ -7957,7 +7775,7 @@
         </w:tc>
         <w:tc>
           <w:tcPr>
-            <w:tcW w:w="1579" w:type="dxa"/>
+            <w:tcW w:w="1577" w:type="dxa"/>
             <w:tcBorders/>
           </w:tcPr>
           <w:p>
@@ -8141,7 +7959,7 @@
         </w:tc>
         <w:tc>
           <w:tcPr>
-            <w:tcW w:w="1759" w:type="dxa"/>
+            <w:tcW w:w="1761" w:type="dxa"/>
             <w:tcBorders/>
           </w:tcPr>
           <w:p>
@@ -8167,7 +7985,7 @@
         </w:tc>
         <w:tc>
           <w:tcPr>
-            <w:tcW w:w="1579" w:type="dxa"/>
+            <w:tcW w:w="1577" w:type="dxa"/>
             <w:tcBorders/>
           </w:tcPr>
           <w:p>
@@ -8382,7 +8200,7 @@
         </w:tc>
         <w:tc>
           <w:tcPr>
-            <w:tcW w:w="1759" w:type="dxa"/>
+            <w:tcW w:w="1761" w:type="dxa"/>
             <w:tcBorders/>
           </w:tcPr>
           <w:p>
@@ -8407,7 +8225,7 @@
         </w:tc>
         <w:tc>
           <w:tcPr>
-            <w:tcW w:w="1579" w:type="dxa"/>
+            <w:tcW w:w="1577" w:type="dxa"/>
             <w:tcBorders/>
           </w:tcPr>
           <w:p>
@@ -8589,7 +8407,7 @@
         </w:tc>
         <w:tc>
           <w:tcPr>
-            <w:tcW w:w="1759" w:type="dxa"/>
+            <w:tcW w:w="1761" w:type="dxa"/>
             <w:tcBorders/>
           </w:tcPr>
           <w:p>
@@ -8615,7 +8433,7 @@
         </w:tc>
         <w:tc>
           <w:tcPr>
-            <w:tcW w:w="1579" w:type="dxa"/>
+            <w:tcW w:w="1577" w:type="dxa"/>
             <w:tcBorders/>
           </w:tcPr>
           <w:p>
@@ -8798,7 +8616,7 @@
         </w:tc>
         <w:tc>
           <w:tcPr>
-            <w:tcW w:w="1759" w:type="dxa"/>
+            <w:tcW w:w="1761" w:type="dxa"/>
             <w:tcBorders/>
           </w:tcPr>
           <w:p>
@@ -8824,7 +8642,7 @@
         </w:tc>
         <w:tc>
           <w:tcPr>
-            <w:tcW w:w="1579" w:type="dxa"/>
+            <w:tcW w:w="1577" w:type="dxa"/>
             <w:tcBorders/>
           </w:tcPr>
           <w:p>
@@ -9009,7 +8827,7 @@
         </w:tc>
         <w:tc>
           <w:tcPr>
-            <w:tcW w:w="1759" w:type="dxa"/>
+            <w:tcW w:w="1761" w:type="dxa"/>
             <w:tcBorders/>
           </w:tcPr>
           <w:p>
@@ -9034,7 +8852,7 @@
         </w:tc>
         <w:tc>
           <w:tcPr>
-            <w:tcW w:w="1579" w:type="dxa"/>
+            <w:tcW w:w="1577" w:type="dxa"/>
             <w:tcBorders/>
           </w:tcPr>
           <w:p>
@@ -9216,7 +9034,7 @@
         </w:tc>
         <w:tc>
           <w:tcPr>
-            <w:tcW w:w="1759" w:type="dxa"/>
+            <w:tcW w:w="1761" w:type="dxa"/>
             <w:tcBorders/>
           </w:tcPr>
           <w:p>
@@ -9242,7 +9060,7 @@
         </w:tc>
         <w:tc>
           <w:tcPr>
-            <w:tcW w:w="1579" w:type="dxa"/>
+            <w:tcW w:w="1577" w:type="dxa"/>
             <w:tcBorders/>
           </w:tcPr>
           <w:p>
@@ -9426,7 +9244,7 @@
         </w:tc>
         <w:tc>
           <w:tcPr>
-            <w:tcW w:w="1759" w:type="dxa"/>
+            <w:tcW w:w="1761" w:type="dxa"/>
             <w:tcBorders/>
           </w:tcPr>
           <w:p>
@@ -9452,7 +9270,7 @@
         </w:tc>
         <w:tc>
           <w:tcPr>
-            <w:tcW w:w="1579" w:type="dxa"/>
+            <w:tcW w:w="1577" w:type="dxa"/>
             <w:tcBorders/>
           </w:tcPr>
           <w:p>
@@ -9701,7 +9519,7 @@
         </w:tc>
         <w:tc>
           <w:tcPr>
-            <w:tcW w:w="1759" w:type="dxa"/>
+            <w:tcW w:w="1761" w:type="dxa"/>
             <w:tcBorders/>
           </w:tcPr>
           <w:p>
@@ -9726,7 +9544,7 @@
         </w:tc>
         <w:tc>
           <w:tcPr>
-            <w:tcW w:w="1579" w:type="dxa"/>
+            <w:tcW w:w="1577" w:type="dxa"/>
             <w:tcBorders/>
           </w:tcPr>
           <w:p>
@@ -9908,7 +9726,7 @@
         </w:tc>
         <w:tc>
           <w:tcPr>
-            <w:tcW w:w="1759" w:type="dxa"/>
+            <w:tcW w:w="1761" w:type="dxa"/>
             <w:tcBorders/>
           </w:tcPr>
           <w:p>
@@ -9934,7 +9752,7 @@
         </w:tc>
         <w:tc>
           <w:tcPr>
-            <w:tcW w:w="1579" w:type="dxa"/>
+            <w:tcW w:w="1577" w:type="dxa"/>
             <w:tcBorders/>
           </w:tcPr>
           <w:p>
@@ -10119,7 +9937,7 @@
         </w:tc>
         <w:tc>
           <w:tcPr>
-            <w:tcW w:w="1759" w:type="dxa"/>
+            <w:tcW w:w="1761" w:type="dxa"/>
             <w:tcBorders/>
           </w:tcPr>
           <w:p>
@@ -10145,7 +9963,7 @@
         </w:tc>
         <w:tc>
           <w:tcPr>
-            <w:tcW w:w="1579" w:type="dxa"/>
+            <w:tcW w:w="1577" w:type="dxa"/>
             <w:tcBorders/>
           </w:tcPr>
           <w:p>
@@ -10352,7 +10170,7 @@
         </w:tc>
         <w:tc>
           <w:tcPr>
-            <w:tcW w:w="1759" w:type="dxa"/>
+            <w:tcW w:w="1761" w:type="dxa"/>
             <w:tcBorders/>
           </w:tcPr>
           <w:p>
@@ -10377,7 +10195,7 @@
         </w:tc>
         <w:tc>
           <w:tcPr>
-            <w:tcW w:w="1579" w:type="dxa"/>
+            <w:tcW w:w="1577" w:type="dxa"/>
             <w:tcBorders/>
           </w:tcPr>
           <w:p>
@@ -10560,7 +10378,7 @@
         </w:tc>
         <w:tc>
           <w:tcPr>
-            <w:tcW w:w="1759" w:type="dxa"/>
+            <w:tcW w:w="1761" w:type="dxa"/>
             <w:tcBorders/>
           </w:tcPr>
           <w:p>
@@ -10586,7 +10404,7 @@
         </w:tc>
         <w:tc>
           <w:tcPr>
-            <w:tcW w:w="1579" w:type="dxa"/>
+            <w:tcW w:w="1577" w:type="dxa"/>
             <w:tcBorders/>
           </w:tcPr>
           <w:p>
@@ -10778,7 +10596,7 @@
         </w:tc>
         <w:tc>
           <w:tcPr>
-            <w:tcW w:w="1759" w:type="dxa"/>
+            <w:tcW w:w="1761" w:type="dxa"/>
             <w:tcBorders>
               <w:bottom w:val="single" w:sz="4" w:space="0" w:color="000000"/>
             </w:tcBorders>
@@ -10806,7 +10624,7 @@
         </w:tc>
         <w:tc>
           <w:tcPr>
-            <w:tcW w:w="1579" w:type="dxa"/>
+            <w:tcW w:w="1577" w:type="dxa"/>
             <w:tcBorders>
               <w:bottom w:val="single" w:sz="4" w:space="0" w:color="000000"/>
             </w:tcBorders>
@@ -10908,7 +10726,31 @@
           <w:szCs w:val="24"/>
           <w:lang w:val="en-US"/>
         </w:rPr>
-        <w:t xml:space="preserve">Our regional study reveals that food networks of stream fish assemblages in Brazil are modulated by land use, supporting results observed in marine ecosystems and other regions (Kortsch et al., 2019, Peterson, Keppeler, Saenz, Bower, &amp; Winemiller, 2017). Additionally, we observed that trophic networks located in areas with intense land use exhibited high </w:t>
+        <w:t xml:space="preserve">Our regional study reveals that food networks of stream fish assemblages in Brazil are modulated by land use, supporting results observed in marine ecosystems and other regions (Kortsch et al., 2019, Peterson, Keppeler, Saenz, Bower, &amp; Winemiller, 2017). Additionally, we observed that trophic networks located in areas with intense land use exhibited high mean number of links per species, resulting in a network less modular. This result supported our initial hypothesis and may be due to changes in surrounding terrestrial habitats that reduce the heterogeneity of microhabitats, increasing siltation, and modifying physico-chemical water conditions (Nessimian et al., 2008; Casatti et al., 2006; Almada et al., 2019).  </w:t>
+      </w:r>
+    </w:p>
+    <w:p>
+      <w:pPr>
+        <w:pStyle w:val="Normal"/>
+        <w:spacing w:lineRule="auto" w:line="480"/>
+        <w:ind w:left="0" w:right="0" w:firstLine="720"/>
+        <w:rPr>
+          <w:rFonts w:ascii="Times New Roman" w:hAnsi="Times New Roman" w:cs="Times New Roman"/>
+          <w:color w:val="C00000"/>
+          <w:sz w:val="24"/>
+          <w:szCs w:val="24"/>
+          <w:lang w:val="en-US"/>
+        </w:rPr>
+      </w:pPr>
+      <w:r>
+        <w:rPr>
+          <w:rFonts w:cs="Times New Roman" w:ascii="Times New Roman" w:hAnsi="Times New Roman"/>
+          <w:color w:val="000000" w:themeColor="text1"/>
+          <w:sz w:val="24"/>
+          <w:szCs w:val="24"/>
+          <w:lang w:val="en-US"/>
+        </w:rPr>
+        <w:t>Overall, changes in habitat structure can contribute to simplifying fish assemblages by excluding habitat specialists, resulting in an increase in generalist species (Winemiller, 1990; Thompson &amp; Townsend, 2005; Dala-Corte, Becker, &amp; Melo, 2017; Arantes et al., 2018) or forcing species to amplify their trophic niche and increase the consume of previously unavailable resources. This last mechanism is in line with our results as we found that the mean number of links per species and modularity were positively and negatively, respectively, related to the land-use gradient, supporting that the structure of trophic networks is simp</w:t>
       </w:r>
       <w:r>
         <w:rPr>
@@ -10918,151 +10760,7 @@
           <w:szCs w:val="24"/>
           <w:lang w:val="en-US"/>
         </w:rPr>
-        <w:t xml:space="preserve">mean </w:t>
-      </w:r>
-      <w:r>
-        <w:rPr>
-          <w:rFonts w:cs="Times New Roman" w:ascii="Times New Roman" w:hAnsi="Times New Roman"/>
-          <w:color w:val="auto"/>
-          <w:sz w:val="24"/>
-          <w:szCs w:val="24"/>
-          <w:lang w:val="en-US"/>
-        </w:rPr>
-        <w:t xml:space="preserve">number of links </w:t>
-      </w:r>
-      <w:r>
-        <w:rPr>
-          <w:rFonts w:cs="Times New Roman" w:ascii="Times New Roman" w:hAnsi="Times New Roman"/>
-          <w:color w:val="auto"/>
-          <w:sz w:val="24"/>
-          <w:szCs w:val="24"/>
-          <w:lang w:val="en-US"/>
-        </w:rPr>
-        <w:t>per species</w:t>
-      </w:r>
-      <w:r>
-        <w:rPr>
-          <w:rFonts w:cs="Times New Roman" w:ascii="Times New Roman" w:hAnsi="Times New Roman"/>
-          <w:color w:val="auto"/>
-          <w:sz w:val="24"/>
-          <w:szCs w:val="24"/>
-          <w:lang w:val="en-US"/>
-        </w:rPr>
-        <w:t xml:space="preserve">, resulting in a network less modular. This result supported our initial hypothesis and may be due to changes in surrounding terrestrial habitats that reduce the heterogeneity of microhabitats, increasing siltation, and modifying physico-chemical water conditions (Nessimian et al., 2008; Casatti et al., 2006; Almada et al., 2019).  </w:t>
-      </w:r>
-    </w:p>
-    <w:p>
-      <w:pPr>
-        <w:pStyle w:val="Normal"/>
-        <w:spacing w:lineRule="auto" w:line="480"/>
-        <w:ind w:left="0" w:right="0" w:firstLine="720"/>
-        <w:rPr>
-          <w:rFonts w:ascii="Times New Roman" w:hAnsi="Times New Roman" w:cs="Times New Roman"/>
-          <w:color w:val="C00000"/>
-          <w:sz w:val="24"/>
-          <w:szCs w:val="24"/>
-          <w:lang w:val="en-US"/>
-        </w:rPr>
-      </w:pPr>
-      <w:r>
-        <w:rPr>
-          <w:rFonts w:cs="Times New Roman" w:ascii="Times New Roman" w:hAnsi="Times New Roman"/>
-          <w:color w:val="000000" w:themeColor="text1"/>
-          <w:sz w:val="24"/>
-          <w:szCs w:val="24"/>
-          <w:lang w:val="en-US"/>
-        </w:rPr>
-        <w:t xml:space="preserve">Overall, changes in habitat structure can contribute to simplifying fish assemblages by excluding habitat specialists, resulting in an increase in generalist species (Winemiller, 1990; Thompson &amp; Townsend, 2005; Dala-Corte, Becker, &amp; Melo, 2017; Arantes et al., 2018) or forcing species to amplify their trophic niche and increase the consume of previously unavailable resources. This last mechanism is in line with our results as we found that the </w:t>
-      </w:r>
-      <w:r>
-        <w:rPr>
-          <w:rFonts w:cs="Times New Roman" w:ascii="Times New Roman" w:hAnsi="Times New Roman"/>
-          <w:color w:val="000000" w:themeColor="text1"/>
-          <w:sz w:val="24"/>
-          <w:szCs w:val="24"/>
-          <w:lang w:val="en-US"/>
-        </w:rPr>
-        <w:t xml:space="preserve">mean </w:t>
-      </w:r>
-      <w:r>
-        <w:rPr>
-          <w:rFonts w:cs="Times New Roman" w:ascii="Times New Roman" w:hAnsi="Times New Roman"/>
-          <w:color w:val="000000" w:themeColor="text1"/>
-          <w:sz w:val="24"/>
-          <w:szCs w:val="24"/>
-          <w:lang w:val="en-US"/>
-        </w:rPr>
-        <w:t xml:space="preserve">number of links </w:t>
-      </w:r>
-      <w:r>
-        <w:rPr>
-          <w:rFonts w:cs="Times New Roman" w:ascii="Times New Roman" w:hAnsi="Times New Roman"/>
-          <w:color w:val="000000" w:themeColor="text1"/>
-          <w:sz w:val="24"/>
-          <w:szCs w:val="24"/>
-          <w:lang w:val="en-US"/>
-        </w:rPr>
-        <w:t xml:space="preserve">per species </w:t>
-      </w:r>
-      <w:r>
-        <w:rPr>
-          <w:rFonts w:cs="Times New Roman" w:ascii="Times New Roman" w:hAnsi="Times New Roman"/>
-          <w:color w:val="000000" w:themeColor="text1"/>
-          <w:sz w:val="24"/>
-          <w:szCs w:val="24"/>
-          <w:lang w:val="en-US"/>
-        </w:rPr>
-        <w:t>and modularity were positively and negatively, respectively, related to the land-use gradient, supporting that the structure of trophic networks is simp</w:t>
-      </w:r>
-      <w:r>
-        <w:rPr>
-          <w:rFonts w:cs="Times New Roman" w:ascii="Times New Roman" w:hAnsi="Times New Roman"/>
-          <w:color w:val="auto"/>
-          <w:sz w:val="24"/>
-          <w:szCs w:val="24"/>
-          <w:lang w:val="en-US"/>
-        </w:rPr>
-        <w:t xml:space="preserve">lified and more connected under an intense disturbance regime as reported also by other aquatic groups (Pellissier et al., 2017; Lara et al., 2020; Mokross, Ryder, Côrtes, Wolfe &amp; Stouffer, 2014; Sebastián-González et al., 2015). The lack of effect of land use on nestedness and specialization, and strong effect on modularity and </w:t>
-      </w:r>
-      <w:r>
-        <w:rPr>
-          <w:rFonts w:cs="Times New Roman" w:ascii="Times New Roman" w:hAnsi="Times New Roman"/>
-          <w:color w:val="auto"/>
-          <w:sz w:val="24"/>
-          <w:szCs w:val="24"/>
-          <w:lang w:val="en-US"/>
-        </w:rPr>
-        <w:t xml:space="preserve">mean </w:t>
-      </w:r>
-      <w:r>
-        <w:rPr>
-          <w:rFonts w:cs="Times New Roman" w:ascii="Times New Roman" w:hAnsi="Times New Roman"/>
-          <w:color w:val="auto"/>
-          <w:sz w:val="24"/>
-          <w:szCs w:val="24"/>
-          <w:lang w:val="en-US"/>
-        </w:rPr>
-        <w:t xml:space="preserve">number of links </w:t>
-      </w:r>
-      <w:r>
-        <w:rPr>
-          <w:rFonts w:cs="Times New Roman" w:ascii="Times New Roman" w:hAnsi="Times New Roman"/>
-          <w:color w:val="auto"/>
-          <w:sz w:val="24"/>
-          <w:szCs w:val="24"/>
-          <w:lang w:val="en-US"/>
-        </w:rPr>
-        <w:t xml:space="preserve">per species </w:t>
-      </w:r>
-      <w:r>
-        <w:rPr>
-          <w:rFonts w:cs="Times New Roman" w:ascii="Times New Roman" w:hAnsi="Times New Roman"/>
-          <w:color w:val="auto"/>
-          <w:sz w:val="24"/>
-          <w:szCs w:val="24"/>
-          <w:lang w:val="en-US"/>
-        </w:rPr>
-        <w:t xml:space="preserve">suggest that trophic stream networks of fish assemblages are modulated by specialist species, which are firstly affected due to environmental disturbances. </w:t>
+        <w:t xml:space="preserve">lified and more connected under an intense disturbance regime as reported also by other aquatic groups (Pellissier et al., 2017; Lara et al., 2020; Mokross, Ryder, Côrtes, Wolfe &amp; Stouffer, 2014; Sebastián-González et al., 2015). The lack of effect of land use on nestedness and specialization, and strong effect on modularity and mean number of links per species suggest that trophic stream networks of fish assemblages are modulated by specialist species, which are firstly affected due to environmental disturbances. </w:t>
       </w:r>
     </w:p>
     <w:p>
@@ -11274,134 +10972,6 @@
         </w:rPr>
         <w:t>y and Sustainable Use of Neotropical Fishes (MCTIC/CNPq; </w:t>
       </w:r>
-      <w:hyperlink r:id="rId9">
-        <w:r>
-          <w:rPr>
-            <w:rStyle w:val="InternetLink"/>
-            <w:rFonts w:eastAsia="Times New Roman" w:cs="Times New Roman" w:ascii="Times New Roman" w:hAnsi="Times New Roman"/>
-            <w:b w:val="false"/>
-            <w:bCs w:val="false"/>
-            <w:color w:val="000000"/>
-            <w:u w:val="single"/>
-            <w:shd w:fill="FFFFFF" w:val="clear"/>
-          </w:rPr>
-          <w:t>www.inctpeixes.ufscar.br</w:t>
-        </w:r>
-      </w:hyperlink>
-      <w:r>
-        <w:rPr>
-          <w:rFonts w:eastAsia="Times New Roman" w:cs="Times New Roman" w:ascii="Times New Roman" w:hAnsi="Times New Roman"/>
-          <w:b w:val="false"/>
-          <w:bCs w:val="false"/>
-          <w:color w:val="000000"/>
-          <w:shd w:fill="FFFFFF" w:val="clear"/>
-        </w:rPr>
-        <w:t>).</w:t>
-      </w:r>
-      <w:r>
-        <w:rPr>
-          <w:rFonts w:eastAsia="Times New Roman" w:cs="Times New Roman" w:ascii="Times New Roman" w:hAnsi="Times New Roman"/>
-          <w:b w:val="false"/>
-          <w:bCs w:val="false"/>
-          <w:color w:val="000000"/>
-        </w:rPr>
-        <w:t xml:space="preserve"> The authors ha</w:t>
-      </w:r>
-      <w:r>
-        <w:rPr>
-          <w:rFonts w:eastAsia="Times New Roman" w:cs="Times New Roman" w:ascii="Times New Roman" w:hAnsi="Times New Roman"/>
-          <w:color w:val="000000"/>
-        </w:rPr>
-        <w:t>ve no conflict of interests to declare.</w:t>
-      </w:r>
-    </w:p>
-    <w:p>
-      <w:pPr>
-        <w:pStyle w:val="Normal"/>
-        <w:widowControl w:val="false"/>
-        <w:spacing w:lineRule="auto" w:line="480" w:before="120" w:after="240"/>
-        <w:rPr>
-          <w:rFonts w:ascii="Times New Roman" w:hAnsi="Times New Roman"/>
-        </w:rPr>
-      </w:pPr>
-      <w:r>
-        <w:rPr>
-          <w:rFonts w:eastAsia="Times New Roman" w:cs="Times New Roman" w:ascii="Times New Roman" w:hAnsi="Times New Roman"/>
-          <w:b/>
-          <w:color w:val="000000"/>
-        </w:rPr>
-        <w:t>Author contributions</w:t>
-      </w:r>
-    </w:p>
-    <w:p>
-      <w:pPr>
-        <w:pStyle w:val="Normal"/>
-        <w:widowControl w:val="false"/>
-        <w:spacing w:lineRule="auto" w:line="480" w:before="120" w:after="240"/>
-        <w:ind w:left="0" w:right="0" w:firstLine="709"/>
-        <w:rPr>
-          <w:rFonts w:ascii="Times New Roman" w:hAnsi="Times New Roman"/>
-        </w:rPr>
-      </w:pPr>
-      <w:r>
-        <w:rPr>
-          <w:rFonts w:eastAsia="Times New Roman" w:cs="Times New Roman" w:ascii="Times New Roman" w:hAnsi="Times New Roman"/>
-          <w:color w:val="000000"/>
-        </w:rPr>
-        <w:t>M.S.D., D.M.A.S.N., and J.F.G.Jr developed the idea of the manuscript; D.M.A.S.N. compiled the database and managed the data; A.A.R. obtained the land use data and made the land use map; D.M.A.S.N. and M.S.D. analysed the data with support from J.P.Q.; D.M.A.S.N. and M.S.D. wrote the manuscript with substantial contributions and feedbacks from J.P.Q., J.F.G.Jr. and A.A.R..</w:t>
-      </w:r>
-    </w:p>
-    <w:p>
-      <w:pPr>
-        <w:pStyle w:val="Normal"/>
-        <w:spacing w:lineRule="auto" w:line="480" w:before="0" w:after="0"/>
-        <w:rPr>
-          <w:rFonts w:ascii="Times New Roman" w:hAnsi="Times New Roman"/>
-        </w:rPr>
-      </w:pPr>
-      <w:r>
-        <w:rPr>
-          <w:rFonts w:eastAsia="Times New Roman" w:cs="Times New Roman" w:ascii="Times New Roman" w:hAnsi="Times New Roman"/>
-          <w:b/>
-          <w:color w:val="000000"/>
-        </w:rPr>
-        <w:t>Funding</w:t>
-      </w:r>
-    </w:p>
-    <w:p>
-      <w:pPr>
-        <w:pStyle w:val="Normal"/>
-        <w:spacing w:lineRule="auto" w:line="480" w:before="0" w:after="0"/>
-        <w:ind w:left="0" w:right="0" w:firstLine="709"/>
-        <w:rPr>
-          <w:rFonts w:ascii="Times New Roman" w:hAnsi="Times New Roman"/>
-        </w:rPr>
-      </w:pPr>
-      <w:r>
-        <w:rPr>
-          <w:rFonts w:eastAsia="Times New Roman" w:cs="Times New Roman" w:ascii="Times New Roman" w:hAnsi="Times New Roman"/>
-          <w:color w:val="000000"/>
-        </w:rPr>
-        <w:t xml:space="preserve">This work was supported by Coordenação de Aperfeiçoamento de Pessoal de Nível Superior (CAPES) for the Research Scholarship to D.M.A.S.N. (Process no. 88882.347244/2019-01). We are grateful to Conselho Nacional de Desenvolvimento Científico e Tecnológico (CNPq) for the Research Scholarship to A.A.R. (141988/2020-7). J.F.G.Jr was funded by CNPq project (#311232/2021-3, #400439/2022-0 and PDE grant #200356/2022-4), and Fundação de Amparo à Pesquisa do Distrito Federal FAPDF (#00193-00000229/2021-21). M.S.D. received research grants (#310524/2022-9) from the CNPq, </w:t>
-      </w:r>
-      <w:r>
-        <w:rPr>
-          <w:rFonts w:eastAsia="Times New Roman" w:cs="Times New Roman" w:ascii="Times New Roman" w:hAnsi="Times New Roman"/>
-          <w:color w:val="000000"/>
-          <w:shd w:fill="FFFFFF" w:val="clear"/>
-        </w:rPr>
-        <w:t>FAPDF (#00193.00001819/2018-75) and UnB/DPI/DPG grants. This article was developed under National Institute of Science and Technology of Biodiversit</w:t>
-      </w:r>
-      <w:r>
-        <w:rPr>
-          <w:rFonts w:eastAsia="Times New Roman" w:cs="Times New Roman" w:ascii="Times New Roman" w:hAnsi="Times New Roman"/>
-          <w:b w:val="false"/>
-          <w:bCs w:val="false"/>
-          <w:color w:val="000000"/>
-          <w:shd w:fill="FFFFFF" w:val="clear"/>
-        </w:rPr>
-        <w:t>y and Sustainable Use of Neotropical Fishes (MCTIC/CNPq; </w:t>
-      </w:r>
       <w:hyperlink r:id="rId10">
         <w:r>
           <w:rPr>
@@ -11426,6 +10996,75 @@
         </w:rPr>
         <w:t>).</w:t>
       </w:r>
+      <w:r>
+        <w:rPr>
+          <w:rFonts w:eastAsia="Times New Roman" w:cs="Times New Roman" w:ascii="Times New Roman" w:hAnsi="Times New Roman"/>
+          <w:b w:val="false"/>
+          <w:bCs w:val="false"/>
+          <w:color w:val="000000"/>
+        </w:rPr>
+        <w:t xml:space="preserve"> The authors ha</w:t>
+      </w:r>
+      <w:r>
+        <w:rPr>
+          <w:rFonts w:eastAsia="Times New Roman" w:cs="Times New Roman" w:ascii="Times New Roman" w:hAnsi="Times New Roman"/>
+          <w:color w:val="000000"/>
+        </w:rPr>
+        <w:t>ve no conflict of interests to declare.</w:t>
+      </w:r>
+    </w:p>
+    <w:p>
+      <w:pPr>
+        <w:pStyle w:val="Normal"/>
+        <w:widowControl w:val="false"/>
+        <w:spacing w:lineRule="auto" w:line="480" w:before="120" w:after="240"/>
+        <w:rPr>
+          <w:rFonts w:ascii="Times New Roman" w:hAnsi="Times New Roman"/>
+        </w:rPr>
+      </w:pPr>
+      <w:r>
+        <w:rPr>
+          <w:rFonts w:eastAsia="Times New Roman" w:cs="Times New Roman" w:ascii="Times New Roman" w:hAnsi="Times New Roman"/>
+          <w:b/>
+          <w:color w:val="000000"/>
+        </w:rPr>
+        <w:t>Author contributions</w:t>
+      </w:r>
+    </w:p>
+    <w:p>
+      <w:pPr>
+        <w:pStyle w:val="Normal"/>
+        <w:widowControl w:val="false"/>
+        <w:spacing w:lineRule="auto" w:line="480" w:before="120" w:after="240"/>
+        <w:ind w:left="0" w:right="0" w:firstLine="709"/>
+        <w:rPr>
+          <w:rFonts w:ascii="Times New Roman" w:hAnsi="Times New Roman"/>
+        </w:rPr>
+      </w:pPr>
+      <w:r>
+        <w:rPr>
+          <w:rFonts w:eastAsia="Times New Roman" w:cs="Times New Roman" w:ascii="Times New Roman" w:hAnsi="Times New Roman"/>
+          <w:color w:val="000000"/>
+        </w:rPr>
+        <w:t>M.S.D., D.M.A.S.N., and J.F.G.Jr developed the idea of the manuscript; D.M.A.S.N. compiled the database and managed the data; A.A.R. obtained the land use data and made the land use map; D.M.A.S.N. and M.S.D. analysed the data with support from J.P.Q.; D.M.A.S.N. and M.S.D. wrote the manuscript with substantial contributions and feedbacks from J.P.Q., J.F.G.Jr. and A.A.R..</w:t>
+      </w:r>
+    </w:p>
+    <w:p>
+      <w:pPr>
+        <w:pStyle w:val="Normal"/>
+        <w:spacing w:lineRule="auto" w:line="480" w:before="0" w:after="0"/>
+        <w:rPr>
+          <w:rFonts w:ascii="Times New Roman" w:hAnsi="Times New Roman"/>
+        </w:rPr>
+      </w:pPr>
+      <w:r>
+        <w:rPr>
+          <w:rFonts w:eastAsia="Times New Roman" w:cs="Times New Roman" w:ascii="Times New Roman" w:hAnsi="Times New Roman"/>
+          <w:b/>
+          <w:color w:val="000000"/>
+        </w:rPr>
+        <w:t>Funding</w:t>
+      </w:r>
     </w:p>
     <w:p>
       <w:pPr>
@@ -11433,32 +11072,57 @@
         <w:spacing w:lineRule="auto" w:line="480" w:before="0" w:after="0"/>
         <w:ind w:left="0" w:right="0" w:firstLine="709"/>
         <w:rPr>
-          <w:rFonts w:ascii="Times New Roman" w:hAnsi="Times New Roman" w:eastAsia="Times New Roman" w:cs="Times New Roman"/>
-          <w:color w:val="000000"/>
-        </w:rPr>
-      </w:pPr>
-      <w:r>
-        <w:rPr>
-          <w:rFonts w:eastAsia="Times New Roman" w:cs="Times New Roman" w:ascii="Times New Roman" w:hAnsi="Times New Roman"/>
-          <w:color w:val="000000"/>
-        </w:rPr>
-      </w:r>
-    </w:p>
-    <w:p>
-      <w:pPr>
-        <w:pStyle w:val="Normal"/>
-        <w:spacing w:lineRule="auto" w:line="480" w:before="0" w:after="0"/>
-        <w:rPr>
-          <w:rFonts w:ascii="Times New Roman" w:hAnsi="Times New Roman"/>
-        </w:rPr>
-      </w:pPr>
-      <w:r>
-        <w:rPr>
-          <w:rFonts w:eastAsia="Times New Roman" w:cs="Times New Roman" w:ascii="Times New Roman" w:hAnsi="Times New Roman"/>
-          <w:b/>
-          <w:color w:val="000000"/>
-        </w:rPr>
-        <w:t>Data availability</w:t>
+          <w:rFonts w:ascii="Times New Roman" w:hAnsi="Times New Roman"/>
+        </w:rPr>
+      </w:pPr>
+      <w:r>
+        <w:rPr>
+          <w:rFonts w:eastAsia="Times New Roman" w:cs="Times New Roman" w:ascii="Times New Roman" w:hAnsi="Times New Roman"/>
+          <w:color w:val="000000"/>
+        </w:rPr>
+        <w:t xml:space="preserve">This work was supported by Coordenação de Aperfeiçoamento de Pessoal de Nível Superior (CAPES) for the Research Scholarship to D.M.A.S.N. (Process no. 88882.347244/2019-01). We are grateful to Conselho Nacional de Desenvolvimento Científico e Tecnológico (CNPq) for the Research Scholarship to A.A.R. (141988/2020-7). J.F.G.Jr was funded by CNPq project (#311232/2021-3, #400439/2022-0 and PDE grant #200356/2022-4), and Fundação de Amparo à Pesquisa do Distrito Federal FAPDF (#00193-00000229/2021-21). M.S.D. received research grants (#310524/2022-9) from the CNPq, </w:t>
+      </w:r>
+      <w:r>
+        <w:rPr>
+          <w:rFonts w:eastAsia="Times New Roman" w:cs="Times New Roman" w:ascii="Times New Roman" w:hAnsi="Times New Roman"/>
+          <w:color w:val="000000"/>
+          <w:shd w:fill="FFFFFF" w:val="clear"/>
+        </w:rPr>
+        <w:t>FAPDF (#00193.00001819/2018-75) and UnB/DPI/DPG grants. This article was developed under National Institute of Science and Technology of Biodiversit</w:t>
+      </w:r>
+      <w:r>
+        <w:rPr>
+          <w:rFonts w:eastAsia="Times New Roman" w:cs="Times New Roman" w:ascii="Times New Roman" w:hAnsi="Times New Roman"/>
+          <w:b w:val="false"/>
+          <w:bCs w:val="false"/>
+          <w:color w:val="000000"/>
+          <w:shd w:fill="FFFFFF" w:val="clear"/>
+        </w:rPr>
+        <w:t>y and Sustainable Use of Neotropical Fishes (MCTIC/CNPq; </w:t>
+      </w:r>
+      <w:hyperlink r:id="rId11">
+        <w:r>
+          <w:rPr>
+            <w:rStyle w:val="InternetLink"/>
+            <w:rFonts w:eastAsia="Times New Roman" w:cs="Times New Roman" w:ascii="Times New Roman" w:hAnsi="Times New Roman"/>
+            <w:b w:val="false"/>
+            <w:bCs w:val="false"/>
+            <w:color w:val="000000"/>
+            <w:u w:val="single"/>
+            <w:shd w:fill="FFFFFF" w:val="clear"/>
+          </w:rPr>
+          <w:t>www.inctpeixes.ufscar.br</w:t>
+        </w:r>
+      </w:hyperlink>
+      <w:r>
+        <w:rPr>
+          <w:rFonts w:eastAsia="Times New Roman" w:cs="Times New Roman" w:ascii="Times New Roman" w:hAnsi="Times New Roman"/>
+          <w:b w:val="false"/>
+          <w:bCs w:val="false"/>
+          <w:color w:val="000000"/>
+          <w:shd w:fill="FFFFFF" w:val="clear"/>
+        </w:rPr>
+        <w:t>).</w:t>
       </w:r>
     </w:p>
     <w:p>
@@ -11467,15 +11131,66 @@
         <w:spacing w:lineRule="auto" w:line="480" w:before="0" w:after="0"/>
         <w:ind w:left="0" w:right="0" w:firstLine="709"/>
         <w:rPr>
-          <w:rFonts w:ascii="Times New Roman" w:hAnsi="Times New Roman"/>
-        </w:rPr>
-      </w:pPr>
-      <w:r>
-        <w:rPr>
-          <w:rFonts w:eastAsia="Times New Roman" w:cs="Times New Roman" w:ascii="Times New Roman" w:hAnsi="Times New Roman"/>
-          <w:color w:val="000000"/>
-        </w:rPr>
-        <w:t>A summary of the data used in this paper is available as Supporting Information.</w:t>
+          <w:rFonts w:ascii="Times New Roman" w:hAnsi="Times New Roman" w:eastAsia="Times New Roman" w:cs="Times New Roman"/>
+          <w:color w:val="000000"/>
+        </w:rPr>
+      </w:pPr>
+      <w:r>
+        <w:rPr>
+          <w:rFonts w:eastAsia="Times New Roman" w:cs="Times New Roman" w:ascii="Times New Roman" w:hAnsi="Times New Roman"/>
+          <w:color w:val="000000"/>
+        </w:rPr>
+      </w:r>
+    </w:p>
+    <w:p>
+      <w:pPr>
+        <w:pStyle w:val="Normal"/>
+        <w:spacing w:lineRule="auto" w:line="480" w:before="0" w:after="0"/>
+        <w:rPr>
+          <w:rFonts w:ascii="Times New Roman" w:hAnsi="Times New Roman"/>
+        </w:rPr>
+      </w:pPr>
+      <w:r>
+        <w:rPr>
+          <w:rFonts w:eastAsia="Times New Roman" w:cs="Times New Roman" w:ascii="Times New Roman" w:hAnsi="Times New Roman"/>
+          <w:b/>
+          <w:color w:val="000000"/>
+        </w:rPr>
+        <w:t>Data availability</w:t>
+      </w:r>
+    </w:p>
+    <w:p>
+      <w:pPr>
+        <w:pStyle w:val="Normal"/>
+        <w:spacing w:lineRule="auto" w:line="480" w:before="0" w:after="0"/>
+        <w:ind w:left="0" w:right="0" w:firstLine="709"/>
+        <w:rPr>
+          <w:rFonts w:ascii="Times New Roman" w:hAnsi="Times New Roman"/>
+        </w:rPr>
+      </w:pPr>
+      <w:r>
+        <w:rPr>
+          <w:rFonts w:eastAsia="Times New Roman" w:cs="Times New Roman" w:ascii="Times New Roman" w:hAnsi="Times New Roman"/>
+          <w:color w:val="000000"/>
+        </w:rPr>
+        <w:t xml:space="preserve">A summary of the data used in this paper is available as Supporting Information and the full analyses can be found at </w:t>
+      </w:r>
+      <w:hyperlink r:id="rId12">
+        <w:r>
+          <w:rPr>
+            <w:rStyle w:val="InternetLink"/>
+            <w:rFonts w:eastAsia="Times New Roman" w:cs="Times New Roman" w:ascii="Times New Roman" w:hAnsi="Times New Roman"/>
+            <w:color w:val="000000"/>
+          </w:rPr>
+          <w:t>https://github.com/msversutdias/Nuven-et-al_Trophic-networks.git</w:t>
+        </w:r>
+      </w:hyperlink>
+      <w:r>
+        <w:rPr>
+          <w:rFonts w:eastAsia="Times New Roman" w:cs="Times New Roman" w:ascii="Times New Roman" w:hAnsi="Times New Roman"/>
+          <w:color w:val="000000"/>
+        </w:rPr>
+        <w:t>.</w:t>
       </w:r>
     </w:p>
     <w:p>
@@ -11629,7 +11344,7 @@
         </w:rPr>
         <w:t xml:space="preserve">Almada, H. K. S., D. V. Silvério, M. N. Macedo, L. Maracahipes-Santos, E. C. P. Zaratim, K. P, Zaratim, A. Maccari, M. R. Nascimento &amp; R. K. Umetsu, 2019. Effects of geomorphology and land use on stream water quality in southeastern Amazonia. Hydrological sciences journal, 64(5), 620-632. </w:t>
       </w:r>
-      <w:hyperlink r:id="rId11">
+      <w:hyperlink r:id="rId13">
         <w:r>
           <w:rPr>
             <w:rFonts w:eastAsia="Times New Roman" w:cs="Times New Roman" w:ascii="Times New Roman" w:hAnsi="Times New Roman"/>
@@ -11657,7 +11372,7 @@
         </w:rPr>
         <w:t xml:space="preserve">Almeida‐Neto, M., P. Guimarães, P. R. Guimarães Júnior, R. D. Loyola &amp; W. Ulrich, 2008. A consistent metric for nestedness analysis in ecological systems: reconciling concept and measurement. Oikos, 117(8), 1227-1239. </w:t>
       </w:r>
-      <w:hyperlink r:id="rId12">
+      <w:hyperlink r:id="rId14">
         <w:r>
           <w:rPr>
             <w:rFonts w:eastAsia="Times New Roman" w:cs="Times New Roman" w:ascii="Times New Roman" w:hAnsi="Times New Roman"/>
@@ -11685,7 +11400,7 @@
         </w:rPr>
         <w:t xml:space="preserve">Alonso M. B., D. R. Carvalho, C. B. M. Alves, M. Z. Moreira &amp; P. S. Pompeu, 2019. Changes in trophic characteristics of two fish species of Astyanax (Teleostei: Characidae) in response to aquatic pollution. Zoologia; 36:e30445. </w:t>
       </w:r>
-      <w:hyperlink r:id="rId13">
+      <w:hyperlink r:id="rId15">
         <w:r>
           <w:rPr>
             <w:rFonts w:eastAsia="Times New Roman" w:cs="Times New Roman" w:ascii="Times New Roman" w:hAnsi="Times New Roman"/>
@@ -11721,7 +11436,7 @@
         </w:rPr>
         <w:t xml:space="preserve">Arantes, C. C., K. O. Winemiller, M. Petrere, L. Castello, L. L. Hess &amp; C. E. C. Freitas, 2018. Relationships between forest cover and fish diversity in the Amazon River floodplain. Journal of Applied Ecology 55: 386–395.  </w:t>
       </w:r>
-      <w:hyperlink r:id="rId14">
+      <w:hyperlink r:id="rId16">
         <w:r>
           <w:rPr>
             <w:rFonts w:eastAsia="Times New Roman" w:cs="Times New Roman" w:ascii="Times New Roman" w:hAnsi="Times New Roman"/>
@@ -11748,7 +11463,7 @@
         </w:rPr>
         <w:t xml:space="preserve">Arruda, A. J., F. V. Costa, T. J. Guerra, P. A. Junqueira, R. L. Dayrell, J. V. Messeder, </w:t>
       </w:r>
-      <w:hyperlink r:id="rId15">
+      <w:hyperlink r:id="rId17">
         <w:r>
           <w:rPr>
             <w:rFonts w:eastAsia="Times New Roman" w:cs="Times New Roman" w:ascii="Times New Roman" w:hAnsi="Times New Roman"/>
@@ -11766,7 +11481,7 @@
         </w:rPr>
         <w:t xml:space="preserve">, B. </w:t>
       </w:r>
-      <w:hyperlink r:id="rId16">
+      <w:hyperlink r:id="rId18">
         <w:r>
           <w:rPr>
             <w:rFonts w:eastAsia="Times New Roman" w:cs="Times New Roman" w:ascii="Times New Roman" w:hAnsi="Times New Roman"/>
@@ -11784,7 +11499,7 @@
         </w:rPr>
         <w:t xml:space="preserve"> &amp; F. </w:t>
       </w:r>
-      <w:hyperlink r:id="rId17">
+      <w:hyperlink r:id="rId19">
         <w:r>
           <w:rPr>
             <w:rFonts w:eastAsia="Times New Roman" w:cs="Times New Roman" w:ascii="Times New Roman" w:hAnsi="Times New Roman"/>
@@ -11802,7 +11517,7 @@
         </w:rPr>
         <w:t xml:space="preserve">, 2020. Topsoil disturbance reshapes diaspore interactions with ground‐foraging animals in a megadiverse grassland. Journal of Vegetation Science, 31(6), 1039-1052. </w:t>
       </w:r>
-      <w:hyperlink r:id="rId18">
+      <w:hyperlink r:id="rId20">
         <w:r>
           <w:rPr>
             <w:rFonts w:eastAsia="Times New Roman" w:cs="Times New Roman" w:ascii="Times New Roman" w:hAnsi="Times New Roman"/>
@@ -11837,7 +11552,7 @@
         </w:rPr>
         <w:t xml:space="preserve">Bambi, P, A. M. Tonin, R. D. S. Rezende, F. C. Vieira, F. G. G. Miranda, L. Boyero &amp; J. F. Gonçalves Júnior, 2023. The legacy of forest logging on organic matter inputs and storage in tropical streams. Biotropica, 55(1), 40-52. </w:t>
       </w:r>
-      <w:hyperlink r:id="rId19">
+      <w:hyperlink r:id="rId21">
         <w:r>
           <w:rPr>
             <w:rFonts w:eastAsia="Times New Roman" w:cs="Times New Roman" w:ascii="Times New Roman" w:hAnsi="Times New Roman"/>
@@ -11891,7 +11606,7 @@
         </w:rPr>
         <w:t xml:space="preserve">Bascompte, J., P. Jordano, C. J. Melian &amp; J. M. Olesen. 2003. The nested assembly of plant–animal mutualistic networks. Proceedings of the National Academy of Sciences of the United States of America, 100:9383–9387. </w:t>
       </w:r>
-      <w:hyperlink r:id="rId20">
+      <w:hyperlink r:id="rId22">
         <w:r>
           <w:rPr>
             <w:rFonts w:eastAsia="Times New Roman" w:cs="Times New Roman" w:ascii="Times New Roman" w:hAnsi="Times New Roman"/>
@@ -11937,7 +11652,7 @@
         </w:rPr>
         <w:t xml:space="preserve">Baumgartner, S. D. &amp; C. T. Robinson, 2016. Changes in macroinvertebrate trophic structure along a land-use gradient within a lowland stream network. Aquatic sciences, 79, 407-418. </w:t>
       </w:r>
-      <w:hyperlink r:id="rId21">
+      <w:hyperlink r:id="rId23">
         <w:r>
           <w:rPr>
             <w:rFonts w:eastAsia="Times New Roman" w:cs="Times New Roman" w:ascii="Times New Roman" w:hAnsi="Times New Roman"/>
@@ -11983,7 +11698,7 @@
         </w:rPr>
         <w:t xml:space="preserve">Benoy, G. A., A. B. Sutherland, J. M. Culp &amp; R. B. Brua, 2012. Physical and ecological thresholds for deposited sediments in streams in agricultural landscapes. Journal of environmental quality, 41(1), 31-40. </w:t>
       </w:r>
-      <w:hyperlink r:id="rId22">
+      <w:hyperlink r:id="rId24">
         <w:r>
           <w:rPr>
             <w:rFonts w:eastAsia="Times New Roman" w:cs="Times New Roman" w:ascii="Times New Roman" w:hAnsi="Times New Roman"/>
@@ -12019,7 +11734,7 @@
         </w:rPr>
         <w:t xml:space="preserve">Bersier, L. F., P. Dixon &amp; G. Sugihara, 1999. Scale-invariant or scale-dependent behavior of the link density property in food webs: A matter of sampling effort? The American Naturalist, 153(6), 676-682. </w:t>
       </w:r>
-      <w:hyperlink r:id="rId23">
+      <w:hyperlink r:id="rId25">
         <w:r>
           <w:rPr>
             <w:rFonts w:eastAsia="Times New Roman" w:cs="Times New Roman" w:ascii="Times New Roman" w:hAnsi="Times New Roman"/>
@@ -12055,7 +11770,7 @@
         </w:rPr>
         <w:t xml:space="preserve">Blüthgen, N., F. Menzel &amp; N. Blüthgen, 2006. Measuring specialization in species interaction networks. BMC ecology, 6, 1-12. </w:t>
       </w:r>
-      <w:hyperlink r:id="rId24">
+      <w:hyperlink r:id="rId26">
         <w:r>
           <w:rPr>
             <w:rFonts w:eastAsia="Times New Roman" w:cs="Times New Roman" w:ascii="Times New Roman" w:hAnsi="Times New Roman"/>
@@ -12082,7 +11797,7 @@
         </w:rPr>
         <w:t xml:space="preserve">Boccaletti, S., V. Latora, Y. Moreno, M. Chavez &amp; D. U. Hwang, 2006. Complex network: structure and dynamics: PhysicsReports. </w:t>
       </w:r>
-      <w:hyperlink r:id="rId25">
+      <w:hyperlink r:id="rId27">
         <w:r>
           <w:rPr>
             <w:rFonts w:eastAsia="Times New Roman" w:cs="Times New Roman" w:ascii="Times New Roman" w:hAnsi="Times New Roman"/>
@@ -12118,7 +11833,7 @@
         </w:rPr>
         <w:t xml:space="preserve">Bonato, K. O., R. L. Delariva &amp; J. C. D. Silva, 2012. Diet and trophic guilds of fish assemblages in two streams with different anthropic impacts in the northwest of Paraná, Brazil. Zoologia (Curitiba), 29, 27-38. </w:t>
       </w:r>
-      <w:hyperlink r:id="rId26">
+      <w:hyperlink r:id="rId28">
         <w:r>
           <w:rPr>
             <w:rFonts w:eastAsia="Times New Roman" w:cs="Times New Roman" w:ascii="Times New Roman" w:hAnsi="Times New Roman"/>
@@ -12146,7 +11861,7 @@
         </w:rPr>
         <w:t xml:space="preserve">Borcard, D., F. Gillet &amp; P. Legendre, 2011. Numerical Ecology with R. Springer, New York: 319. </w:t>
       </w:r>
-      <w:hyperlink r:id="rId27">
+      <w:hyperlink r:id="rId29">
         <w:r>
           <w:rPr>
             <w:rFonts w:eastAsia="Times New Roman" w:cs="Times New Roman" w:ascii="Times New Roman" w:hAnsi="Times New Roman"/>
@@ -12182,7 +11897,7 @@
         </w:rPr>
         <w:t xml:space="preserve">Brejão, G. L., C. G. Leal &amp; P. Gerhard, 2021. A ecologia de peixes de riacho sob perspectiva da ecologia de paisagens. Oecologia australis, 25(2): 475-493. </w:t>
       </w:r>
-      <w:hyperlink r:id="rId28">
+      <w:hyperlink r:id="rId30">
         <w:r>
           <w:rPr>
             <w:rStyle w:val="InternetLink"/>
@@ -12217,7 +11932,7 @@
         </w:rPr>
         <w:t xml:space="preserve">Caldatto, A.M., R.M. Dias &amp; A. Ferreira, 2023. Diet of Moenkhausia bonita (Benine, Castro &amp; Sabino 2004) (Characiformes: Characidae) in streams in the basin of rio Formoso, Brazilian Midwest. Biota Neotropica (Edicao em Iingles), 23(2). </w:t>
       </w:r>
-      <w:hyperlink r:id="rId29">
+      <w:hyperlink r:id="rId31">
         <w:r>
           <w:rPr>
             <w:rFonts w:eastAsia="Times New Roman" w:cs="Times New Roman" w:ascii="Times New Roman" w:hAnsi="Times New Roman"/>
@@ -12244,7 +11959,7 @@
         </w:rPr>
         <w:t>Carvalho, D. R., D. M. P. Castro, M. Callisto, A. J. M. Chaves, M. Z. Moreira &amp; P. S. Pompeu, 2019. Stable isotopes and stomach content analyses indicate omnivorous habits and opportunistic feeding behavior of an invasive fish. Aquatic Ecology, 53, 365–381.</w:t>
       </w:r>
-      <w:hyperlink r:id="rId30">
+      <w:hyperlink r:id="rId32">
         <w:r>
           <w:rPr>
             <w:rFonts w:eastAsia="Times New Roman" w:cs="Times New Roman" w:ascii="Times New Roman" w:hAnsi="Times New Roman"/>
@@ -12280,7 +11995,7 @@
         </w:rPr>
         <w:t xml:space="preserve">Casatti, L., F. Langeani, A. M. Silva &amp; R. M. C. Castro, 2006. Stream fish, water and habitat quality in a pasture dominated basin, southeastern Brazil. Brazilian Journal of Biology, 66, 681-696. </w:t>
       </w:r>
-      <w:hyperlink r:id="rId31">
+      <w:hyperlink r:id="rId33">
         <w:r>
           <w:rPr>
             <w:rFonts w:eastAsia="Times New Roman" w:cs="Times New Roman" w:ascii="Times New Roman" w:hAnsi="Times New Roman"/>
@@ -12308,7 +12023,7 @@
         </w:rPr>
         <w:t xml:space="preserve">Dala-Corte R. B., F. G. Becker, A. S. Melo, 2017. The importance of metacommunity processes for long-term turnover of riffle-dwelling fish assemblages depends on spatial position within a dendritic network. Can J Fish Aquat Sci 74:101–115. </w:t>
       </w:r>
-      <w:hyperlink r:id="rId32">
+      <w:hyperlink r:id="rId34">
         <w:r>
           <w:rPr>
             <w:rFonts w:eastAsia="Times New Roman" w:cs="Times New Roman" w:ascii="Times New Roman" w:hAnsi="Times New Roman"/>
@@ -12335,7 +12050,7 @@
         </w:rPr>
         <w:t xml:space="preserve">Dala‐Corte, R. B., X. Giam, J. D. Olden, F. G. Becker, T. D. F. Guimarães &amp; A. S. Melo, 2016. Revealing the pathways by which agricultural land‐use affects stream fish communities in South Brazilian grasslands. Freshwater Biology, 61(11), 1921-1934. </w:t>
       </w:r>
-      <w:hyperlink r:id="rId33">
+      <w:hyperlink r:id="rId35">
         <w:r>
           <w:rPr>
             <w:rFonts w:eastAsia="Times New Roman" w:cs="Times New Roman" w:ascii="Times New Roman" w:hAnsi="Times New Roman"/>
@@ -12371,7 +12086,7 @@
         </w:rPr>
         <w:t xml:space="preserve">Dáttilo, W. &amp; H. L.Vasconcelos, 2019. Macroecological patterns and correlates of ant–tree interaction networks in Neotropical savannas. Global ecology and biogeography, 28(9), 1283-1294. </w:t>
       </w:r>
-      <w:hyperlink r:id="rId34">
+      <w:hyperlink r:id="rId36">
         <w:r>
           <w:rPr>
             <w:rFonts w:eastAsia="Times New Roman" w:cs="Times New Roman" w:ascii="Times New Roman" w:hAnsi="Times New Roman"/>
@@ -12398,7 +12113,7 @@
         </w:rPr>
         <w:t xml:space="preserve">Dugger, P. J., P. G. Blendinger, K. Böhning-Gaese, L. Chama, M. Correia, D. M. Dehling, C. Emer,  N. Farwig, E. C. Fricke, M. Galetti, D. García, I. Grass, R. Heleno, F. A. F. Jacomassa, S. Moraes, C. Moran, M. C. Muñoz, E. L. Neuschulz, L. Nowak, A. Piratelli, M. A. Pizo, M. Quitián, H.S. Rogers, R. A. Ruggera, F. Saavedra, M. S. Sánchez, R. Sánchez, V. Santillán, D. G. Schabo, F. R. Silva, S. Timóteo, A.Traveset, M. G. R. Vollstädt &amp; M. Schleuning, 2018. Seed-dispersal networks are more specialized in the Neotropics than in the Afrotropics. Glob. Ecol. Biogeogr. 28: 248–261. </w:t>
       </w:r>
-      <w:hyperlink r:id="rId35">
+      <w:hyperlink r:id="rId37">
         <w:r>
           <w:rPr>
             <w:rFonts w:eastAsia="Times New Roman" w:cs="Times New Roman" w:ascii="Times New Roman" w:hAnsi="Times New Roman"/>
@@ -12426,7 +12141,7 @@
         </w:rPr>
         <w:t xml:space="preserve">Dolabela, B. M., F. V. D. Costa, V. D. Pinto, I. Lopes, J. F. Bezerra‐Neto, F. A. R. Barbosa &amp; S. P. Ribeiro, 2022. Forest–lake ecotones in a tropical forest: Terrestrial invertebrate inputs to lakes decrease with forest distance. Freshwater Biology, 67(6), 1079-1090. </w:t>
       </w:r>
-      <w:hyperlink r:id="rId36">
+      <w:hyperlink r:id="rId38">
         <w:r>
           <w:rPr>
             <w:rFonts w:eastAsia="Times New Roman" w:cs="Times New Roman" w:ascii="Times New Roman" w:hAnsi="Times New Roman"/>
@@ -12453,7 +12168,7 @@
         </w:rPr>
         <w:t xml:space="preserve">Dormann, C. F. &amp; R. Strauss, 2014. A method for detecting modules in quantitative bipartite networks. Methods in Ecology and Evolution, 5(1), 90-98. </w:t>
       </w:r>
-      <w:hyperlink r:id="rId37">
+      <w:hyperlink r:id="rId39">
         <w:r>
           <w:rPr>
             <w:rFonts w:eastAsia="Times New Roman" w:cs="Times New Roman" w:ascii="Times New Roman" w:hAnsi="Times New Roman"/>
@@ -12481,7 +12196,7 @@
         </w:rPr>
         <w:t xml:space="preserve">Dormann, C. F., J. Fründ, N. Blüthgen &amp; B. Gruber, 2009. Indices, graphs and null models: analyzing bipartite ecological networks. </w:t>
       </w:r>
-      <w:hyperlink r:id="rId38">
+      <w:hyperlink r:id="rId40">
         <w:r>
           <w:rPr>
             <w:rFonts w:eastAsia="Times New Roman" w:cs="Times New Roman" w:ascii="Times New Roman" w:hAnsi="Times New Roman"/>
@@ -12509,7 +12224,7 @@
         </w:rPr>
         <w:t xml:space="preserve">Dray, S., P. Legendre &amp; P. R. Peres-Neto, 2006. Spatial modelling: A comprehensive framework for principal coordinate analysis of neighbour matrices (PCNM). Ecological Modelling, 196(3-4), 483–493. </w:t>
       </w:r>
-      <w:hyperlink r:id="rId39">
+      <w:hyperlink r:id="rId41">
         <w:r>
           <w:rPr>
             <w:rFonts w:eastAsia="Times New Roman" w:cs="Times New Roman" w:ascii="Times New Roman" w:hAnsi="Times New Roman"/>
@@ -12537,7 +12252,7 @@
         </w:rPr>
         <w:t xml:space="preserve">Dray, S., R. Pélissier, P. Couteron, M. J. Fortin, P. Legendre, P. R. Peres-Neto, E. Bellier, R. Bivand, F. G. Blanchet, M. Cáceres, A. B. Dufour, E. Heegaard, T. Jombart, F. Munoz, J. Oksanen, J. Thioulouse &amp; H. H. Wagner, 2012. Community ecology in the age of multivariate multiscale spatial analysis. Ecological Monographs, 82(3), 257–275. </w:t>
       </w:r>
-      <w:hyperlink r:id="rId40">
+      <w:hyperlink r:id="rId42">
         <w:r>
           <w:rPr>
             <w:rFonts w:eastAsia="Times New Roman" w:cs="Times New Roman" w:ascii="Times New Roman" w:hAnsi="Times New Roman"/>
@@ -12565,7 +12280,7 @@
         </w:rPr>
         <w:t xml:space="preserve">Dunne, J. A., R. J. Williams &amp; N. D. Martinez, 2002. Network structure and biodiversity loss in food webs: robustness increases with connectance. Ecology letters, 5(4), 558-567. </w:t>
       </w:r>
-      <w:hyperlink r:id="rId41">
+      <w:hyperlink r:id="rId43">
         <w:r>
           <w:rPr>
             <w:rFonts w:eastAsia="Times New Roman" w:cs="Times New Roman" w:ascii="Times New Roman" w:hAnsi="Times New Roman"/>
@@ -12593,7 +12308,7 @@
         </w:rPr>
         <w:t xml:space="preserve">Effert‐Fanta, E. L., S. L. Chow &amp; D. H. Wahl, 2023. Effects of riparian forest and agricultural land use on stream fish diet and trophic position. Ecology of Freshwater Fish, 32(2), 291-304.  </w:t>
       </w:r>
-      <w:hyperlink r:id="rId42">
+      <w:hyperlink r:id="rId44">
         <w:r>
           <w:rPr>
             <w:rFonts w:eastAsia="Times New Roman" w:cs="Times New Roman" w:ascii="Times New Roman" w:hAnsi="Times New Roman"/>
@@ -12611,7 +12326,7 @@
         <w:ind w:left="425" w:right="0" w:hanging="425"/>
         <w:rPr/>
       </w:pPr>
-      <w:hyperlink r:id="rId43">
+      <w:hyperlink r:id="rId45">
         <w:r>
           <w:rPr>
             <w:rFonts w:eastAsia="Times New Roman" w:cs="Times New Roman" w:ascii="Times New Roman" w:hAnsi="Times New Roman"/>
@@ -12628,7 +12343,7 @@
         </w:rPr>
         <w:t xml:space="preserve">C., E. M. Venticinque &amp; C. R. Fonseca, 2013. Effects of dam‐induced landscape fragmentation on Amazonian ant–plant mutualistic networks. Conservation Biology, 27(4), 763-773.  </w:t>
       </w:r>
-      <w:hyperlink r:id="rId44">
+      <w:hyperlink r:id="rId46">
         <w:r>
           <w:rPr>
             <w:rFonts w:eastAsia="Times New Roman" w:cs="Times New Roman" w:ascii="Times New Roman" w:hAnsi="Times New Roman"/>
@@ -12674,7 +12389,7 @@
         </w:rPr>
         <w:t xml:space="preserve">Felipe-Lucia, M. R., S. Soliveres, C. Penone, M. Fischer, C. Ammer, S. Boch, R. S. Boeddinghaus, M. Bonkowski, F. Buscot, A. M. Fiore-Donno, K. Frank, K. Goldmann, M. M. Gossner, N. Hölzel, M. Jochum, E. Kandeler, V. H. Klaus, T. Kleinebecker, S. Leimer, P. Manning, Y. Oelmann, H. Saiz, P. Schall, M. Schloter, I. Schöning, M. Schrumpf, E. F. Solly, B. Stempfhuber, W. W. Weisser, W. Wilcke, T. Wubet &amp; E. Allan, 2020. Land-use intensity alters networks between biodiversity, ecosystem functions, and services. Proceedings of the National Academy of Sciences 117: 28140–28149. </w:t>
       </w:r>
-      <w:hyperlink r:id="rId45">
+      <w:hyperlink r:id="rId47">
         <w:r>
           <w:rPr>
             <w:rFonts w:eastAsia="Times New Roman" w:cs="Times New Roman" w:ascii="Times New Roman" w:hAnsi="Times New Roman"/>
@@ -12710,7 +12425,7 @@
         </w:rPr>
         <w:t xml:space="preserve">Ferreira, A., F. R. Paula, S. F. B. Ferraz, P. Gerhard, E. A. Kashiwaqui, J. E. Cyrino &amp; L. A. Martinelli, 2012. Riparian coverage affects diets of characids in neotropical streams. Ecology of Freshwater Fish, 21(1), 12-22.  </w:t>
       </w:r>
-      <w:hyperlink r:id="rId46">
+      <w:hyperlink r:id="rId48">
         <w:r>
           <w:rPr>
             <w:rFonts w:eastAsia="Times New Roman" w:cs="Times New Roman" w:ascii="Times New Roman" w:hAnsi="Times New Roman"/>
@@ -12737,7 +12452,7 @@
         </w:rPr>
         <w:t xml:space="preserve">Hric, D., T. P. Peixoto &amp; S. Fortunato, 2016. Network structure, metadata, and the prediction of missing nodes and annotations. Physical Review X, 6(3), 031038. </w:t>
       </w:r>
-      <w:hyperlink r:id="rId47">
+      <w:hyperlink r:id="rId49">
         <w:r>
           <w:rPr>
             <w:rFonts w:eastAsia="Times New Roman" w:cs="Times New Roman" w:ascii="Times New Roman" w:hAnsi="Times New Roman"/>
@@ -12773,7 +12488,7 @@
         </w:rPr>
         <w:t xml:space="preserve">Kortsch, S., R. Primicerio, M. Aschan, S. Lind, A. V. Dolgov &amp; B. Planque, 2019. Food‐web structure varies along environmental gradients in a high‐latitude marine ecosystem. Ecography, 42(2), 295-308.  </w:t>
       </w:r>
-      <w:hyperlink r:id="rId48">
+      <w:hyperlink r:id="rId50">
         <w:r>
           <w:rPr>
             <w:rFonts w:eastAsia="Times New Roman" w:cs="Times New Roman" w:ascii="Times New Roman" w:hAnsi="Times New Roman"/>
@@ -12801,7 +12516,7 @@
         </w:rPr>
         <w:t xml:space="preserve">Lara, C., E. Martínez-Bolaños, K. López-Vázquez, C. Díaz-Castelazo, C. Castillo-Guevara &amp; M. Cuautle, 2020. Effect of agricultural land use change on the structure of a temperate forest ant–plant interaction network. Entomological Science, 23, 128–141. Available from: </w:t>
       </w:r>
-      <w:hyperlink r:id="rId49">
+      <w:hyperlink r:id="rId51">
         <w:r>
           <w:rPr>
             <w:rFonts w:eastAsia="Times New Roman" w:cs="Times New Roman" w:ascii="Times New Roman" w:hAnsi="Times New Roman"/>
@@ -12828,7 +12543,7 @@
         </w:rPr>
         <w:t xml:space="preserve">Leal, J. S., A. L. González, B. E. Soares, C. Casa Nova, N. A. Marino &amp; V. F. Farjalla, 2023. Global and local drivers of the relative importance of allochthonous and autochthonous energy sources to freshwater food webs. Ecography, 2023(4), e06612.  </w:t>
       </w:r>
-      <w:hyperlink r:id="rId50">
+      <w:hyperlink r:id="rId52">
         <w:r>
           <w:rPr>
             <w:rFonts w:eastAsia="Times New Roman" w:cs="Times New Roman" w:ascii="Times New Roman" w:hAnsi="Times New Roman"/>
@@ -12856,7 +12571,7 @@
         </w:rPr>
         <w:t xml:space="preserve">Lobón-Cerviá, J. R. MazzoniI &amp; C. F. Rezende, 2016. Effects of riparian forest removal on the trophic dynamics of a Neotropical stream fish assemblage. J. Fish Biol. 89(1): 50-64. doi: 10.1111/jfb.12973. </w:t>
       </w:r>
-      <w:hyperlink r:id="rId51">
+      <w:hyperlink r:id="rId53">
         <w:r>
           <w:rPr>
             <w:rFonts w:eastAsia="Times New Roman" w:cs="Times New Roman" w:ascii="Times New Roman" w:hAnsi="Times New Roman"/>
@@ -12883,7 +12598,7 @@
         </w:rPr>
         <w:t xml:space="preserve">Manoel, P. S. &amp; V. S. Uieda, 2018. Effect of the riparian vegetation removal on the trophic network of Neotropical stream fish assemblage. Revista Ambiente &amp; Água, 13, e2088. </w:t>
       </w:r>
-      <w:hyperlink r:id="rId52">
+      <w:hyperlink r:id="rId54">
         <w:r>
           <w:rPr>
             <w:rFonts w:eastAsia="Times New Roman" w:cs="Times New Roman" w:ascii="Times New Roman" w:hAnsi="Times New Roman"/>
@@ -12930,7 +12645,7 @@
         </w:rPr>
         <w:t xml:space="preserve">Mokross, K., T. B. Ryder, M. C. Côrtes, J. D. Wolfe &amp; P. C. Stouffer, 2014. Decay of interspecific avian flock networks along a disturbance gradient in Amazonia. Proceedings of the Royal Society B: Biological Sciences, 281(1776), 20132599. </w:t>
       </w:r>
-      <w:hyperlink r:id="rId53">
+      <w:hyperlink r:id="rId55">
         <w:r>
           <w:rPr>
             <w:rFonts w:eastAsia="Times New Roman" w:cs="Times New Roman" w:ascii="Times New Roman" w:hAnsi="Times New Roman"/>
@@ -12957,7 +12672,7 @@
         </w:rPr>
         <w:t xml:space="preserve">Mougi, A. &amp; M. Kondoh, 2014. Stability of competition–antagonism–mutualism hybrid community and the role of community network structure. Journal of theoretical biology, 360, 54-58. </w:t>
       </w:r>
-      <w:hyperlink r:id="rId54">
+      <w:hyperlink r:id="rId56">
         <w:r>
           <w:rPr>
             <w:rFonts w:eastAsia="Times New Roman" w:cs="Times New Roman" w:ascii="Times New Roman" w:hAnsi="Times New Roman"/>
@@ -13003,7 +12718,7 @@
         </w:rPr>
         <w:t xml:space="preserve">Neill, C., L. A. Deegan, S. M. Thomas &amp; C. C. Cerri, 2001. Deforestation for pasture alters nitrogen and phosphorus in small Amazonian streams. Ecological Applications, 11(6), 1817-1828. </w:t>
       </w:r>
-      <w:hyperlink r:id="rId55">
+      <w:hyperlink r:id="rId57">
         <w:r>
           <w:rPr>
             <w:rFonts w:eastAsia="Times New Roman" w:cs="Times New Roman" w:ascii="Times New Roman" w:hAnsi="Times New Roman"/>
@@ -13031,7 +12746,7 @@
         </w:rPr>
         <w:t xml:space="preserve">Nessimian, J. L., E. M. Venticinque, J. Zuanon, P. Marco, M. Gordo, L. Fidelis, J. D. Batista &amp; Juen, L., 2008. Land use, habitat integrity, and aquatic insect assemblages in Central Amazonian streams. Hydrobiologia, 614, 117-131. </w:t>
       </w:r>
-      <w:hyperlink r:id="rId56">
+      <w:hyperlink r:id="rId58">
         <w:r>
           <w:rPr>
             <w:rFonts w:eastAsia="Times New Roman" w:cs="Times New Roman" w:ascii="Times New Roman" w:hAnsi="Times New Roman"/>
@@ -13059,7 +12774,7 @@
         </w:rPr>
         <w:t xml:space="preserve">Neves, M. P., R. L. Delariva, D. M. Perkins, C. B. Fialho &amp; P. Kratina, 2024. Trophic plasticity of omnivorous fishes in natural and human‐dominated landscapes. Limnology and Oceanography, 69(1), 189-202. </w:t>
       </w:r>
-      <w:hyperlink r:id="rId57">
+      <w:hyperlink r:id="rId59">
         <w:r>
           <w:rPr>
             <w:rFonts w:eastAsia="Times New Roman" w:cs="Times New Roman" w:ascii="Times New Roman" w:hAnsi="Times New Roman"/>
@@ -13095,7 +12810,7 @@
         </w:rPr>
         <w:t xml:space="preserve">Newman, M. E., 2006. Modularity and community structure in networks. Proceedings of the national academy of sciences, 103(23), 8577-8582. </w:t>
       </w:r>
-      <w:hyperlink r:id="rId58">
+      <w:hyperlink r:id="rId60">
         <w:r>
           <w:rPr>
             <w:rFonts w:eastAsia="Times New Roman" w:cs="Times New Roman" w:ascii="Times New Roman" w:hAnsi="Times New Roman"/>
@@ -13139,7 +12854,7 @@
         </w:rPr>
         <w:t xml:space="preserve">Olesen, J. M., J. Bascompte, Y. L. Dupont &amp; P. Jordano, 2007. The modularity of pollination networks. Proceedings of the National Academy of Sciences, 104(50), 19891-19896. </w:t>
       </w:r>
-      <w:hyperlink r:id="rId59">
+      <w:hyperlink r:id="rId61">
         <w:r>
           <w:rPr>
             <w:rFonts w:eastAsia="Times New Roman" w:cs="Times New Roman" w:ascii="Times New Roman" w:hAnsi="Times New Roman"/>
@@ -13193,7 +12908,7 @@
         </w:rPr>
         <w:t xml:space="preserve">Pellissier, L., C. Albouy, J. Bascompte, N. Farwig, C. Graham, M. Loreau, M. A. </w:t>
       </w:r>
-      <w:hyperlink r:id="rId60">
+      <w:hyperlink r:id="rId62">
         <w:r>
           <w:rPr>
             <w:rFonts w:eastAsia="Times New Roman" w:cs="Times New Roman" w:ascii="Times New Roman" w:hAnsi="Times New Roman"/>
@@ -13211,7 +12926,7 @@
         </w:rPr>
         <w:t xml:space="preserve">, </w:t>
       </w:r>
-      <w:hyperlink r:id="rId61">
+      <w:hyperlink r:id="rId63">
         <w:r>
           <w:rPr>
             <w:rFonts w:eastAsia="Times New Roman" w:cs="Times New Roman" w:ascii="Times New Roman" w:hAnsi="Times New Roman"/>
@@ -13229,7 +12944,7 @@
         </w:rPr>
         <w:t xml:space="preserve">, </w:t>
       </w:r>
-      <w:hyperlink r:id="rId62">
+      <w:hyperlink r:id="rId64">
         <w:r>
           <w:rPr>
             <w:rFonts w:eastAsia="Times New Roman" w:cs="Times New Roman" w:ascii="Times New Roman" w:hAnsi="Times New Roman"/>
@@ -13247,7 +12962,7 @@
         </w:rPr>
         <w:t xml:space="preserve">, </w:t>
       </w:r>
-      <w:hyperlink r:id="rId63">
+      <w:hyperlink r:id="rId65">
         <w:r>
           <w:rPr>
             <w:rFonts w:eastAsia="Times New Roman" w:cs="Times New Roman" w:ascii="Times New Roman" w:hAnsi="Times New Roman"/>
@@ -13265,7 +12980,7 @@
         </w:rPr>
         <w:t xml:space="preserve">, </w:t>
       </w:r>
-      <w:hyperlink r:id="rId64">
+      <w:hyperlink r:id="rId66">
         <w:r>
           <w:rPr>
             <w:rFonts w:eastAsia="Times New Roman" w:cs="Times New Roman" w:ascii="Times New Roman" w:hAnsi="Times New Roman"/>
@@ -13283,7 +12998,7 @@
         </w:rPr>
         <w:t xml:space="preserve">, </w:t>
       </w:r>
-      <w:hyperlink r:id="rId65">
+      <w:hyperlink r:id="rId67">
         <w:r>
           <w:rPr>
             <w:rFonts w:eastAsia="Times New Roman" w:cs="Times New Roman" w:ascii="Times New Roman" w:hAnsi="Times New Roman"/>
@@ -13301,7 +13016,7 @@
         </w:rPr>
         <w:t xml:space="preserve">, </w:t>
       </w:r>
-      <w:hyperlink r:id="rId66">
+      <w:hyperlink r:id="rId68">
         <w:r>
           <w:rPr>
             <w:rFonts w:eastAsia="Times New Roman" w:cs="Times New Roman" w:ascii="Times New Roman" w:hAnsi="Times New Roman"/>
@@ -13319,7 +13034,7 @@
         </w:rPr>
         <w:t xml:space="preserve">, </w:t>
       </w:r>
-      <w:hyperlink r:id="rId67">
+      <w:hyperlink r:id="rId69">
         <w:r>
           <w:rPr>
             <w:rFonts w:eastAsia="Times New Roman" w:cs="Times New Roman" w:ascii="Times New Roman" w:hAnsi="Times New Roman"/>
@@ -13337,7 +13052,7 @@
         </w:rPr>
         <w:t xml:space="preserve">, </w:t>
       </w:r>
-      <w:hyperlink r:id="rId68">
+      <w:hyperlink r:id="rId70">
         <w:r>
           <w:rPr>
             <w:rFonts w:eastAsia="Times New Roman" w:cs="Times New Roman" w:ascii="Times New Roman" w:hAnsi="Times New Roman"/>
@@ -13355,7 +13070,7 @@
         </w:rPr>
         <w:t xml:space="preserve"> &amp;  </w:t>
       </w:r>
-      <w:hyperlink r:id="rId69">
+      <w:hyperlink r:id="rId71">
         <w:r>
           <w:rPr>
             <w:rFonts w:eastAsia="Times New Roman" w:cs="Times New Roman" w:ascii="Times New Roman" w:hAnsi="Times New Roman"/>
@@ -13373,7 +13088,7 @@
         </w:rPr>
         <w:t xml:space="preserve">, 2017. Comparing species interaction networks along environmental gradients. Biological Reviews, 93(2), 785-800. </w:t>
       </w:r>
-      <w:hyperlink r:id="rId70">
+      <w:hyperlink r:id="rId72">
         <w:r>
           <w:rPr>
             <w:rFonts w:eastAsia="Times New Roman" w:cs="Times New Roman" w:ascii="Times New Roman" w:hAnsi="Times New Roman"/>
@@ -13401,7 +13116,7 @@
         </w:rPr>
         <w:t xml:space="preserve">Peressin, A., C. S. Gonçalves &amp; M. Cetra, 2018. Ichthyofauna diet changes in response to urbanization: the case of upper Paranapanema River basin (Brazil). Urban Ecosystem, 21, 795–803. </w:t>
       </w:r>
-      <w:hyperlink r:id="rId71">
+      <w:hyperlink r:id="rId73">
         <w:r>
           <w:rPr>
             <w:rFonts w:eastAsia="Times New Roman" w:cs="Times New Roman" w:ascii="Times New Roman" w:hAnsi="Times New Roman"/>
@@ -13439,7 +13154,7 @@
         </w:rPr>
         <w:t xml:space="preserve">in press. </w:t>
       </w:r>
-      <w:hyperlink r:id="rId72">
+      <w:hyperlink r:id="rId74">
         <w:r>
           <w:rPr>
             <w:rStyle w:val="InternetLink"/>
@@ -13479,7 +13194,7 @@
         </w:rPr>
         <w:t xml:space="preserve">Peterson, C. C., R. W. Keppeler, D. E. Saenz, L. M. Bower &amp; K. O. Winemiller, 2017. Seasonal variation in fish trophic networks in two clear-water streams in the Central Llanos region, Venezuela. Neotropical Ichthyology, 15, e160125. </w:t>
       </w:r>
-      <w:hyperlink r:id="rId73">
+      <w:hyperlink r:id="rId75">
         <w:r>
           <w:rPr>
             <w:rFonts w:eastAsia="Times New Roman" w:cs="Times New Roman" w:ascii="Times New Roman" w:hAnsi="Times New Roman"/>
@@ -13507,7 +13222,7 @@
         </w:rPr>
         <w:t xml:space="preserve">Pimm SL, Lawton JH, Cohen JE (1991) Food web patterns and their consequences. Nature 350:669–674. </w:t>
       </w:r>
-      <w:hyperlink r:id="rId74">
+      <w:hyperlink r:id="rId76">
         <w:r>
           <w:rPr>
             <w:rFonts w:eastAsia="Times New Roman" w:cs="Times New Roman" w:ascii="Times New Roman" w:hAnsi="Times New Roman"/>
@@ -13534,7 +13249,7 @@
         </w:rPr>
         <w:t xml:space="preserve">Pinter-Wollman, N, 2015. Persistent variation in spatial behavior affects the structure and function of interaction networks. Current Zoology, 61(1), 98-106. </w:t>
       </w:r>
-      <w:hyperlink r:id="rId75">
+      <w:hyperlink r:id="rId77">
         <w:r>
           <w:rPr>
             <w:rFonts w:eastAsia="Times New Roman" w:cs="Times New Roman" w:ascii="Times New Roman" w:hAnsi="Times New Roman"/>
@@ -13591,7 +13306,7 @@
         </w:rPr>
         <w:t xml:space="preserve">Pires, M. M. &amp; P. R. Guimaraes Júnior, 2013. Interaction intimacy organizes networks of antagonistic interactions in different ways. Journal of the Royal Society Interface, 10(78), 20120649. </w:t>
       </w:r>
-      <w:hyperlink r:id="rId76">
+      <w:hyperlink r:id="rId78">
         <w:r>
           <w:rPr>
             <w:rFonts w:eastAsia="Times New Roman" w:cs="Times New Roman" w:ascii="Times New Roman" w:hAnsi="Times New Roman"/>
@@ -13618,7 +13333,7 @@
         </w:rPr>
         <w:t xml:space="preserve">Prejs, A. &amp; K. Prejs, 1987. Feeding of tropical freshwater fishes: seasonality in resource availability and resource use. Oecologia, 71: 397-404. </w:t>
       </w:r>
-      <w:hyperlink r:id="rId77">
+      <w:hyperlink r:id="rId79">
         <w:r>
           <w:rPr>
             <w:rFonts w:eastAsia="Times New Roman" w:cs="Times New Roman" w:ascii="Times New Roman" w:hAnsi="Times New Roman"/>
@@ -13654,7 +13369,7 @@
         </w:rPr>
         <w:t xml:space="preserve">Quimbayo, J. P., M. Cantor, M. S. Dias, A. S. Grutter, S. Gingins, J. H. Becker &amp; S. R. Floeter, 2018. The global structure of marine cleaning mutualistic networks. Global Ecology and Biogeography, 27(10), 1238-1250.  </w:t>
       </w:r>
-      <w:hyperlink r:id="rId78">
+      <w:hyperlink r:id="rId80">
         <w:r>
           <w:rPr>
             <w:rFonts w:eastAsia="Times New Roman" w:cs="Times New Roman" w:ascii="Times New Roman" w:hAnsi="Times New Roman"/>
@@ -13682,7 +13397,7 @@
         </w:rPr>
         <w:t xml:space="preserve">R Core Team. 2016. R: A Language and Environment for Statistical Computing. Vienna, Austria: R Foundation for Statistical Computing. </w:t>
       </w:r>
-      <w:hyperlink r:id="rId79">
+      <w:hyperlink r:id="rId81">
         <w:r>
           <w:rPr>
             <w:rFonts w:eastAsia="Times New Roman" w:cs="Times New Roman" w:ascii="Times New Roman" w:hAnsi="Times New Roman"/>
@@ -13717,7 +13432,7 @@
         </w:rPr>
         <w:t xml:space="preserve">Roth, W., D. Hecker &amp; E. Fava, 2016. Systems biology approaches to the study of biological networks underlying Alzheimer’s disease: role of miRNAs. Systems Biology of Alzheimer's Disease, 349-377. </w:t>
       </w:r>
-      <w:hyperlink r:id="rId80">
+      <w:hyperlink r:id="rId82">
         <w:r>
           <w:rPr>
             <w:rFonts w:eastAsia="Times New Roman" w:cs="Times New Roman" w:ascii="Times New Roman" w:hAnsi="Times New Roman"/>
@@ -13753,7 +13468,7 @@
         </w:rPr>
         <w:t xml:space="preserve">Santos, F. B., F. C. Ferreira &amp; K. E.  Esteves, 2015. Assessing the importance of the riparian zone for stream fish communities in a sugarcane dominated landscape (Piracicaba River Basin, Southeast Brazil). Environmental Biology of Fishes, 98, 1895–1912. </w:t>
       </w:r>
-      <w:hyperlink r:id="rId81">
+      <w:hyperlink r:id="rId83">
         <w:r>
           <w:rPr>
             <w:rFonts w:eastAsia="Times New Roman" w:cs="Times New Roman" w:ascii="Times New Roman" w:hAnsi="Times New Roman"/>
@@ -13789,7 +13504,7 @@
         </w:rPr>
         <w:t xml:space="preserve">Santos, S. M., P. H. R. Aride, J. Pantoja-Lima, A. T. Oliveira &amp; J. A. S. Zuanon, 2021. Trophic relationships among three species of ornamental fish from the region of Lake Amanã, Amazon. Brazilian Journal of Biology, 82, e232701. </w:t>
       </w:r>
-      <w:hyperlink r:id="rId82">
+      <w:hyperlink r:id="rId84">
         <w:r>
           <w:rPr>
             <w:rFonts w:eastAsia="Times New Roman" w:cs="Times New Roman" w:ascii="Times New Roman" w:hAnsi="Times New Roman"/>
@@ -13825,7 +13540,7 @@
         </w:rPr>
         <w:t xml:space="preserve">Sebastián‐González, E., B. Dalsgaard, B. Sandel &amp; P. R. Guimarães Júnior, 2015. Macroecological trends in nestedness and modularity of seed‐dispersal networks: human impact matters. Global Ecology and Biogeography, 24(3), 293-303. </w:t>
       </w:r>
-      <w:hyperlink r:id="rId83">
+      <w:hyperlink r:id="rId85">
         <w:r>
           <w:rPr>
             <w:rFonts w:eastAsia="Times New Roman" w:cs="Times New Roman" w:ascii="Times New Roman" w:hAnsi="Times New Roman"/>
@@ -13853,7 +13568,7 @@
         </w:rPr>
         <w:t xml:space="preserve">Souza, F. B, A. C. D. A. Santos &amp; A. T. D. Silva, 2022. Trophic structure of ichthyofauna in streams of the Contas River basin, Brazil. Studies on Neotropical Fauna and Environment, 57(1), 29-42.  </w:t>
       </w:r>
-      <w:hyperlink r:id="rId84">
+      <w:hyperlink r:id="rId86">
         <w:r>
           <w:rPr>
             <w:rFonts w:eastAsia="Times New Roman" w:cs="Times New Roman" w:ascii="Times New Roman" w:hAnsi="Times New Roman"/>
@@ -13880,7 +13595,7 @@
         </w:rPr>
         <w:t>Staudacher, K., R. O. Rubbmark, K. Birkhofer, G. Malsher, D. Sint, M. Jonsson &amp; M. Traugott, 2018. Habitat heterogeneity induces rapid changes in the feeding behaviour of generalist arthropod predators. Functional Ecology, 32(3), 809-819.</w:t>
       </w:r>
-      <w:hyperlink r:id="rId85">
+      <w:hyperlink r:id="rId87">
         <w:r>
           <w:rPr>
             <w:rFonts w:eastAsia="Times New Roman" w:cs="Times New Roman" w:ascii="Times New Roman" w:hAnsi="Times New Roman"/>
@@ -13907,7 +13622,7 @@
         </w:rPr>
         <w:t xml:space="preserve">Thompson, R. M. &amp; C. R. Townsend, 2005. Food‐web topology varies with spatial scale in a patchy environment. Ecology, 86(7), 1916-1925. </w:t>
       </w:r>
-      <w:hyperlink r:id="rId86">
+      <w:hyperlink r:id="rId88">
         <w:r>
           <w:rPr>
             <w:rFonts w:eastAsia="Times New Roman" w:cs="Times New Roman" w:ascii="Times New Roman" w:hAnsi="Times New Roman"/>
@@ -13935,7 +13650,7 @@
         </w:rPr>
         <w:t xml:space="preserve">Tilman, D., D. Wedin &amp; J. Knops, 1996. Productivity andsustainability influenced by biodiversity in grassland ecosystems. Nature (London) 379:718–720. </w:t>
       </w:r>
-      <w:hyperlink r:id="rId87">
+      <w:hyperlink r:id="rId89">
         <w:r>
           <w:rPr>
             <w:rFonts w:eastAsia="Times New Roman" w:cs="Times New Roman" w:ascii="Times New Roman" w:hAnsi="Times New Roman"/>
@@ -13971,7 +13686,7 @@
         </w:rPr>
         <w:t xml:space="preserve">Tylianakis, J. M. &amp; R. J. Morris, 2017. Ecological networks across environmental gradients. Annual Review of Ecology, Evolution, and Systematics, 48, 25-48. </w:t>
       </w:r>
-      <w:hyperlink r:id="rId88">
+      <w:hyperlink r:id="rId90">
         <w:r>
           <w:rPr>
             <w:rFonts w:eastAsia="Times New Roman" w:cs="Times New Roman" w:ascii="Times New Roman" w:hAnsi="Times New Roman"/>
@@ -13998,7 +13713,7 @@
         </w:rPr>
         <w:t xml:space="preserve">Tylianakis, J. M., T. Tscharntke &amp; O. T. Lewis, 2007. Habitat modification alters the structure of tropical host-parasitoid food webs. Nature, 445(7124), 202–205. . </w:t>
       </w:r>
-      <w:hyperlink r:id="rId89">
+      <w:hyperlink r:id="rId91">
         <w:r>
           <w:rPr>
             <w:rFonts w:eastAsia="Times New Roman" w:cs="Times New Roman" w:ascii="Times New Roman" w:hAnsi="Times New Roman"/>
@@ -14025,7 +13740,7 @@
         </w:rPr>
         <w:t xml:space="preserve">Vörösmarty C. J., P. B. McIntyre, M. O. Gessner, D. Dudgeon, A. Prusevich, P. Green, S. Glidden, S. E. Bunn, C. A. Sullivan, C. R. Liermann &amp; P. M. Davies, 2010. Global threats to human water security and river biodiversity. Nature 467: 555–561. </w:t>
       </w:r>
-      <w:hyperlink r:id="rId90">
+      <w:hyperlink r:id="rId92">
         <w:r>
           <w:rPr>
             <w:rFonts w:eastAsia="Times New Roman" w:cs="Times New Roman" w:ascii="Times New Roman" w:hAnsi="Times New Roman"/>
@@ -14077,7 +13792,7 @@
         </w:rPr>
         <w:t xml:space="preserve">&amp; Q. Zhang, 2021. Trophic structure in response to land use in subtropical streams. Ecological Indicators, 127, 107746. </w:t>
       </w:r>
-      <w:hyperlink r:id="rId91">
+      <w:hyperlink r:id="rId93">
         <w:r>
           <w:rPr>
             <w:rFonts w:eastAsia="Times New Roman" w:cs="Times New Roman" w:ascii="Times New Roman" w:hAnsi="Times New Roman"/>
@@ -14104,7 +13819,7 @@
         </w:rPr>
         <w:t xml:space="preserve">Warren, P. H., 1989. “Spatial and Temporal Variation in the Structure of a Freshwater Food Web.” Oikos 55:299–311. </w:t>
       </w:r>
-      <w:hyperlink r:id="rId92">
+      <w:hyperlink r:id="rId94">
         <w:r>
           <w:rPr>
             <w:rFonts w:eastAsia="Times New Roman" w:cs="Times New Roman" w:ascii="Times New Roman" w:hAnsi="Times New Roman"/>
@@ -14141,7 +13856,7 @@
         </w:rPr>
         <w:t xml:space="preserve">Winemiller, K. O., 1990. Spatial and temporal variation in tropical fish trophic networks. Ecol Monogr 60(3):331–367. </w:t>
       </w:r>
-      <w:hyperlink r:id="rId93">
+      <w:hyperlink r:id="rId95">
         <w:r>
           <w:rPr>
             <w:rFonts w:eastAsia="Times New Roman" w:cs="Times New Roman" w:ascii="Times New Roman" w:hAnsi="Times New Roman"/>
@@ -14169,7 +13884,7 @@
         </w:rPr>
         <w:t xml:space="preserve">Winemiller, K. O., A. A. Agostinho &amp; É. P. Caramaschi, 2008. Fish ecology in tropical streams. In Tropical stream ecology (pp. 107-III). Academic Press. </w:t>
       </w:r>
-      <w:hyperlink r:id="rId94">
+      <w:hyperlink r:id="rId96">
         <w:r>
           <w:rPr>
             <w:rFonts w:eastAsia="Times New Roman" w:cs="Times New Roman" w:ascii="Times New Roman" w:hAnsi="Times New Roman"/>
@@ -14197,7 +13912,7 @@
         </w:rPr>
         <w:t>Zeni J. O. &amp; L. Casatti, 2014. The influence of habitat homogenization on the trophic structure of fish fauna in tropical streams. Hydrobiologia. 726(1):259-70.</w:t>
       </w:r>
-      <w:hyperlink r:id="rId95">
+      <w:hyperlink r:id="rId97">
         <w:r>
           <w:rPr>
             <w:rFonts w:eastAsia="Times New Roman" w:cs="Times New Roman" w:ascii="Times New Roman" w:hAnsi="Times New Roman"/>

</xml_diff>